<commit_message>
Completed Day11 as G
</commit_message>
<xml_diff>
--- a/gemini_kathasara_how_to.docx
+++ b/gemini_kathasara_how_to.docx
@@ -384,7 +384,7 @@
     <w:p>
       <w:r>
         <w:pict w14:anchorId="3CB0B151">
-          <v:rect id="_x0000_i1049" style="width:0;height:1.5pt" o:hralign="center" o:hrstd="t" o:hr="t" fillcolor="#a0a0a0" stroked="f"/>
+          <v:rect id="_x0000_i1025" style="width:0;height:1.5pt" o:hralign="center" o:hrstd="t" o:hr="t" fillcolor="#a0a0a0" stroked="f"/>
         </w:pict>
       </w:r>
     </w:p>
@@ -604,7 +604,7 @@
     <w:p>
       <w:r>
         <w:pict w14:anchorId="618F3369">
-          <v:rect id="_x0000_i1050" style="width:0;height:1.5pt" o:hralign="center" o:hrstd="t" o:hr="t" fillcolor="#a0a0a0" stroked="f"/>
+          <v:rect id="_x0000_i1026" style="width:0;height:1.5pt" o:hralign="center" o:hrstd="t" o:hr="t" fillcolor="#a0a0a0" stroked="f"/>
         </w:pict>
       </w:r>
     </w:p>
@@ -859,7 +859,7 @@
     <w:p>
       <w:r>
         <w:pict w14:anchorId="4DB42BD2">
-          <v:rect id="_x0000_i1051" style="width:0;height:1.5pt" o:hralign="center" o:hrstd="t" o:hr="t" fillcolor="#a0a0a0" stroked="f"/>
+          <v:rect id="_x0000_i1027" style="width:0;height:1.5pt" o:hralign="center" o:hrstd="t" o:hr="t" fillcolor="#a0a0a0" stroked="f"/>
         </w:pict>
       </w:r>
     </w:p>
@@ -1141,7 +1141,7 @@
     <w:p>
       <w:r>
         <w:pict w14:anchorId="1401E79D">
-          <v:rect id="_x0000_i1052" style="width:0;height:1.5pt" o:hralign="center" o:hrstd="t" o:hr="t" fillcolor="#a0a0a0" stroked="f"/>
+          <v:rect id="_x0000_i1028" style="width:0;height:1.5pt" o:hralign="center" o:hrstd="t" o:hr="t" fillcolor="#a0a0a0" stroked="f"/>
         </w:pict>
       </w:r>
     </w:p>
@@ -1378,7 +1378,7 @@
     <w:p>
       <w:r>
         <w:pict w14:anchorId="7FD9B8A6">
-          <v:rect id="_x0000_i1081" style="width:0;height:1.5pt" o:hralign="center" o:hrstd="t" o:hr="t" fillcolor="#a0a0a0" stroked="f"/>
+          <v:rect id="_x0000_i1029" style="width:0;height:1.5pt" o:hralign="center" o:hrstd="t" o:hr="t" fillcolor="#a0a0a0" stroked="f"/>
         </w:pict>
       </w:r>
     </w:p>
@@ -2119,7 +2119,7 @@
     <w:p>
       <w:r>
         <w:pict w14:anchorId="5E8DB12A">
-          <v:rect id="_x0000_i1082" style="width:0;height:1.5pt" o:hralign="center" o:hrstd="t" o:hr="t" fillcolor="#a0a0a0" stroked="f"/>
+          <v:rect id="_x0000_i1030" style="width:0;height:1.5pt" o:hralign="center" o:hrstd="t" o:hr="t" fillcolor="#a0a0a0" stroked="f"/>
         </w:pict>
       </w:r>
     </w:p>
@@ -2200,7 +2200,7 @@
     <w:p>
       <w:r>
         <w:pict w14:anchorId="7CD271A5">
-          <v:rect id="_x0000_i1083" style="width:0;height:1.5pt" o:hralign="center" o:hrstd="t" o:hr="t" fillcolor="#a0a0a0" stroked="f"/>
+          <v:rect id="_x0000_i1031" style="width:0;height:1.5pt" o:hralign="center" o:hrstd="t" o:hr="t" fillcolor="#a0a0a0" stroked="f"/>
         </w:pict>
       </w:r>
     </w:p>
@@ -2467,7 +2467,7 @@
     <w:p>
       <w:r>
         <w:pict w14:anchorId="305EBB88">
-          <v:rect id="_x0000_i1084" style="width:0;height:1.5pt" o:hralign="center" o:hrstd="t" o:hr="t" fillcolor="#a0a0a0" stroked="f"/>
+          <v:rect id="_x0000_i1032" style="width:0;height:1.5pt" o:hralign="center" o:hrstd="t" o:hr="t" fillcolor="#a0a0a0" stroked="f"/>
         </w:pict>
       </w:r>
     </w:p>
@@ -3127,7 +3127,7 @@
     <w:p>
       <w:r>
         <w:pict w14:anchorId="55141043">
-          <v:rect id="_x0000_i1125" style="width:0;height:1.5pt" o:hralign="center" o:hrstd="t" o:hr="t" fillcolor="#a0a0a0" stroked="f"/>
+          <v:rect id="_x0000_i1033" style="width:0;height:1.5pt" o:hralign="center" o:hrstd="t" o:hr="t" fillcolor="#a0a0a0" stroked="f"/>
         </w:pict>
       </w:r>
     </w:p>
@@ -3174,7 +3174,7 @@
     <w:p>
       <w:r>
         <w:pict w14:anchorId="7DC0B42D">
-          <v:rect id="_x0000_i1126" style="width:0;height:1.5pt" o:hralign="center" o:hrstd="t" o:hr="t" fillcolor="#a0a0a0" stroked="f"/>
+          <v:rect id="_x0000_i1034" style="width:0;height:1.5pt" o:hralign="center" o:hrstd="t" o:hr="t" fillcolor="#a0a0a0" stroked="f"/>
         </w:pict>
       </w:r>
     </w:p>
@@ -3361,7 +3361,7 @@
     <w:p>
       <w:r>
         <w:pict w14:anchorId="64CD1A62">
-          <v:rect id="_x0000_i1127" style="width:0;height:1.5pt" o:hralign="center" o:hrstd="t" o:hr="t" fillcolor="#a0a0a0" stroked="f"/>
+          <v:rect id="_x0000_i1035" style="width:0;height:1.5pt" o:hralign="center" o:hrstd="t" o:hr="t" fillcolor="#a0a0a0" stroked="f"/>
         </w:pict>
       </w:r>
     </w:p>
@@ -3971,7 +3971,7 @@
       <w:r>
         <w:lastRenderedPageBreak/>
         <w:pict w14:anchorId="2B79FB24">
-          <v:rect id="_x0000_i1128" style="width:0;height:1.5pt" o:hralign="center" o:hrstd="t" o:hr="t" fillcolor="#a0a0a0" stroked="f"/>
+          <v:rect id="_x0000_i1036" style="width:0;height:1.5pt" o:hralign="center" o:hrstd="t" o:hr="t" fillcolor="#a0a0a0" stroked="f"/>
         </w:pict>
       </w:r>
     </w:p>
@@ -4153,7 +4153,7 @@
     <w:p>
       <w:r>
         <w:pict w14:anchorId="01A4703E">
-          <v:rect id="_x0000_i1129" style="width:0;height:1.5pt" o:hralign="center" o:hrstd="t" o:hr="t" fillcolor="#a0a0a0" stroked="f"/>
+          <v:rect id="_x0000_i1037" style="width:0;height:1.5pt" o:hralign="center" o:hrstd="t" o:hr="t" fillcolor="#a0a0a0" stroked="f"/>
         </w:pict>
       </w:r>
     </w:p>
@@ -4395,7 +4395,7 @@
     <w:p>
       <w:r>
         <w:pict w14:anchorId="1C72BE09">
-          <v:rect id="_x0000_i1130" style="width:0;height:1.5pt" o:hralign="center" o:hrstd="t" o:hr="t" fillcolor="#a0a0a0" stroked="f"/>
+          <v:rect id="_x0000_i1038" style="width:0;height:1.5pt" o:hralign="center" o:hrstd="t" o:hr="t" fillcolor="#a0a0a0" stroked="f"/>
         </w:pict>
       </w:r>
     </w:p>
@@ -5369,7 +5369,7 @@
           <w:bCs/>
         </w:rPr>
         <w:pict w14:anchorId="1072DB42">
-          <v:rect id="_x0000_i1223" style="width:0;height:1.5pt" o:hralign="center" o:hrstd="t" o:hr="t" fillcolor="#a0a0a0" stroked="f"/>
+          <v:rect id="_x0000_i1039" style="width:0;height:1.5pt" o:hralign="center" o:hrstd="t" o:hr="t" fillcolor="#a0a0a0" stroked="f"/>
         </w:pict>
       </w:r>
     </w:p>
@@ -5578,7 +5578,7 @@
           <w:bCs/>
         </w:rPr>
         <w:pict w14:anchorId="215224F5">
-          <v:rect id="_x0000_i1224" style="width:0;height:1.5pt" o:hralign="center" o:hrstd="t" o:hr="t" fillcolor="#a0a0a0" stroked="f"/>
+          <v:rect id="_x0000_i1040" style="width:0;height:1.5pt" o:hralign="center" o:hrstd="t" o:hr="t" fillcolor="#a0a0a0" stroked="f"/>
         </w:pict>
       </w:r>
     </w:p>
@@ -5941,7 +5941,7 @@
           <w:bCs/>
         </w:rPr>
         <w:pict w14:anchorId="67608466">
-          <v:rect id="_x0000_i1225" style="width:0;height:1.5pt" o:hralign="center" o:hrstd="t" o:hr="t" fillcolor="#a0a0a0" stroked="f"/>
+          <v:rect id="_x0000_i1041" style="width:0;height:1.5pt" o:hralign="center" o:hrstd="t" o:hr="t" fillcolor="#a0a0a0" stroked="f"/>
         </w:pict>
       </w:r>
     </w:p>
@@ -6300,7 +6300,7 @@
           <w:bCs/>
         </w:rPr>
         <w:pict w14:anchorId="7CC41C23">
-          <v:rect id="_x0000_i1226" style="width:0;height:1.5pt" o:hralign="center" o:hrstd="t" o:hr="t" fillcolor="#a0a0a0" stroked="f"/>
+          <v:rect id="_x0000_i1042" style="width:0;height:1.5pt" o:hralign="center" o:hrstd="t" o:hr="t" fillcolor="#a0a0a0" stroked="f"/>
         </w:pict>
       </w:r>
     </w:p>
@@ -6466,7 +6466,7 @@
           <w:bCs/>
         </w:rPr>
         <w:pict w14:anchorId="0A7857D0">
-          <v:rect id="_x0000_i1227" style="width:0;height:1.5pt" o:hralign="center" o:hrstd="t" o:hr="t" fillcolor="#a0a0a0" stroked="f"/>
+          <v:rect id="_x0000_i1043" style="width:0;height:1.5pt" o:hralign="center" o:hrstd="t" o:hr="t" fillcolor="#a0a0a0" stroked="f"/>
         </w:pict>
       </w:r>
     </w:p>
@@ -6846,7 +6846,7 @@
           <w:bCs/>
         </w:rPr>
         <w:pict w14:anchorId="226F919B">
-          <v:rect id="_x0000_i1390" style="width:0;height:1.5pt" o:hralign="center" o:hrstd="t" o:hr="t" fillcolor="#a0a0a0" stroked="f"/>
+          <v:rect id="_x0000_i1044" style="width:0;height:1.5pt" o:hralign="center" o:hrstd="t" o:hr="t" fillcolor="#a0a0a0" stroked="f"/>
         </w:pict>
       </w:r>
     </w:p>
@@ -7455,7 +7455,7 @@
           <w:bCs/>
         </w:rPr>
         <w:pict w14:anchorId="2D319D42">
-          <v:rect id="_x0000_i1391" style="width:0;height:1.5pt" o:hralign="center" o:hrstd="t" o:hr="t" fillcolor="#a0a0a0" stroked="f"/>
+          <v:rect id="_x0000_i1045" style="width:0;height:1.5pt" o:hralign="center" o:hrstd="t" o:hr="t" fillcolor="#a0a0a0" stroked="f"/>
         </w:pict>
       </w:r>
     </w:p>
@@ -8072,7 +8072,7 @@
           <w:bCs/>
         </w:rPr>
         <w:pict w14:anchorId="636ABE6C">
-          <v:rect id="_x0000_i1392" style="width:0;height:1.5pt" o:hralign="center" o:hrstd="t" o:hr="t" fillcolor="#a0a0a0" stroked="f"/>
+          <v:rect id="_x0000_i1046" style="width:0;height:1.5pt" o:hralign="center" o:hrstd="t" o:hr="t" fillcolor="#a0a0a0" stroked="f"/>
         </w:pict>
       </w:r>
     </w:p>
@@ -9191,7 +9191,7 @@
           <w:bCs/>
         </w:rPr>
         <w:pict w14:anchorId="11182016">
-          <v:rect id="_x0000_i1393" style="width:0;height:1.5pt" o:hralign="center" o:hrstd="t" o:hr="t" fillcolor="#a0a0a0" stroked="f"/>
+          <v:rect id="_x0000_i1047" style="width:0;height:1.5pt" o:hralign="center" o:hrstd="t" o:hr="t" fillcolor="#a0a0a0" stroked="f"/>
         </w:pict>
       </w:r>
     </w:p>
@@ -9505,7 +9505,7 @@
           <w:bCs/>
         </w:rPr>
         <w:pict w14:anchorId="6593A037">
-          <v:rect id="_x0000_i1394" style="width:0;height:1.5pt" o:hralign="center" o:hrstd="t" o:hr="t" fillcolor="#a0a0a0" stroked="f"/>
+          <v:rect id="_x0000_i1048" style="width:0;height:1.5pt" o:hralign="center" o:hrstd="t" o:hr="t" fillcolor="#a0a0a0" stroked="f"/>
         </w:pict>
       </w:r>
     </w:p>
@@ -10076,7 +10076,7 @@
     <w:p>
       <w:r>
         <w:pict w14:anchorId="56A9199E">
-          <v:rect id="_x0000_i1418" style="width:0;height:1.5pt" o:hralign="center" o:hrstd="t" o:hr="t" fillcolor="#a0a0a0" stroked="f"/>
+          <v:rect id="_x0000_i1049" style="width:0;height:1.5pt" o:hralign="center" o:hrstd="t" o:hr="t" fillcolor="#a0a0a0" stroked="f"/>
         </w:pict>
       </w:r>
     </w:p>
@@ -10172,7 +10172,7 @@
     <w:p>
       <w:r>
         <w:pict w14:anchorId="3048A049">
-          <v:rect id="_x0000_i1419" style="width:0;height:1.5pt" o:hralign="center" o:hrstd="t" o:hr="t" fillcolor="#a0a0a0" stroked="f"/>
+          <v:rect id="_x0000_i1050" style="width:0;height:1.5pt" o:hralign="center" o:hrstd="t" o:hr="t" fillcolor="#a0a0a0" stroked="f"/>
         </w:pict>
       </w:r>
     </w:p>
@@ -11032,7 +11032,7 @@
     <w:p>
       <w:r>
         <w:pict w14:anchorId="6D39DAD9">
-          <v:rect id="_x0000_i1420" style="width:0;height:1.5pt" o:hralign="center" o:hrstd="t" o:hr="t" fillcolor="#a0a0a0" stroked="f"/>
+          <v:rect id="_x0000_i1051" style="width:0;height:1.5pt" o:hralign="center" o:hrstd="t" o:hr="t" fillcolor="#a0a0a0" stroked="f"/>
         </w:pict>
       </w:r>
     </w:p>
@@ -11709,7 +11709,7 @@
     <w:p>
       <w:r>
         <w:pict w14:anchorId="000AD9B8">
-          <v:rect id="_x0000_i1442" style="width:0;height:1.5pt" o:hralign="center" o:hrstd="t" o:hr="t" fillcolor="#a0a0a0" stroked="f"/>
+          <v:rect id="_x0000_i1052" style="width:0;height:1.5pt" o:hralign="center" o:hrstd="t" o:hr="t" fillcolor="#a0a0a0" stroked="f"/>
         </w:pict>
       </w:r>
     </w:p>
@@ -12198,7 +12198,7 @@
     <w:p>
       <w:r>
         <w:pict w14:anchorId="3B4F1F37">
-          <v:rect id="_x0000_i1443" style="width:0;height:1.5pt" o:hralign="center" o:hrstd="t" o:hr="t" fillcolor="#a0a0a0" stroked="f"/>
+          <v:rect id="_x0000_i1053" style="width:0;height:1.5pt" o:hralign="center" o:hrstd="t" o:hr="t" fillcolor="#a0a0a0" stroked="f"/>
         </w:pict>
       </w:r>
     </w:p>
@@ -13020,7 +13020,7 @@
     <w:p>
       <w:r>
         <w:pict w14:anchorId="656D63BC">
-          <v:rect id="_x0000_i1444" style="width:0;height:1.5pt" o:hralign="center" o:hrstd="t" o:hr="t" fillcolor="#a0a0a0" stroked="f"/>
+          <v:rect id="_x0000_i1054" style="width:0;height:1.5pt" o:hralign="center" o:hrstd="t" o:hr="t" fillcolor="#a0a0a0" stroked="f"/>
         </w:pict>
       </w:r>
     </w:p>
@@ -13203,7 +13203,7 @@
     <w:p>
       <w:r>
         <w:pict w14:anchorId="74FCEF9D">
-          <v:rect id="_x0000_i1472" style="width:0;height:1.5pt" o:hralign="center" o:hrstd="t" o:hr="t" fillcolor="#a0a0a0" stroked="f"/>
+          <v:rect id="_x0000_i1055" style="width:0;height:1.5pt" o:hralign="center" o:hrstd="t" o:hr="t" fillcolor="#a0a0a0" stroked="f"/>
         </w:pict>
       </w:r>
     </w:p>
@@ -13292,7 +13292,7 @@
       <w:r>
         <w:lastRenderedPageBreak/>
         <w:pict w14:anchorId="26815FDC">
-          <v:rect id="_x0000_i1473" style="width:0;height:1.5pt" o:hralign="center" o:hrstd="t" o:hr="t" fillcolor="#a0a0a0" stroked="f"/>
+          <v:rect id="_x0000_i1056" style="width:0;height:1.5pt" o:hralign="center" o:hrstd="t" o:hr="t" fillcolor="#a0a0a0" stroked="f"/>
         </w:pict>
       </w:r>
     </w:p>
@@ -13657,7 +13657,7 @@
     <w:p>
       <w:r>
         <w:pict w14:anchorId="4C473E48">
-          <v:rect id="_x0000_i1474" style="width:0;height:1.5pt" o:hralign="center" o:hrstd="t" o:hr="t" fillcolor="#a0a0a0" stroked="f"/>
+          <v:rect id="_x0000_i1057" style="width:0;height:1.5pt" o:hralign="center" o:hrstd="t" o:hr="t" fillcolor="#a0a0a0" stroked="f"/>
         </w:pict>
       </w:r>
     </w:p>
@@ -14406,7 +14406,7 @@
     <w:p>
       <w:r>
         <w:pict w14:anchorId="642D354F">
-          <v:rect id="_x0000_i1475" style="width:0;height:1.5pt" o:hralign="center" o:hrstd="t" o:hr="t" fillcolor="#a0a0a0" stroked="f"/>
+          <v:rect id="_x0000_i1058" style="width:0;height:1.5pt" o:hralign="center" o:hrstd="t" o:hr="t" fillcolor="#a0a0a0" stroked="f"/>
         </w:pict>
       </w:r>
     </w:p>
@@ -14747,7 +14747,7 @@
     <w:p>
       <w:r>
         <w:pict w14:anchorId="35815D39">
-          <v:rect id="_x0000_i1498" style="width:0;height:1.5pt" o:hralign="center" o:hrstd="t" o:hr="t" fillcolor="#a0a0a0" stroked="f"/>
+          <v:rect id="_x0000_i1059" style="width:0;height:1.5pt" o:hralign="center" o:hrstd="t" o:hr="t" fillcolor="#a0a0a0" stroked="f"/>
         </w:pict>
       </w:r>
     </w:p>
@@ -15245,7 +15245,7 @@
       <w:r>
         <w:lastRenderedPageBreak/>
         <w:pict w14:anchorId="3EE2266E">
-          <v:rect id="_x0000_i1499" style="width:0;height:1.5pt" o:hralign="center" o:hrstd="t" o:hr="t" fillcolor="#a0a0a0" stroked="f"/>
+          <v:rect id="_x0000_i1060" style="width:0;height:1.5pt" o:hralign="center" o:hrstd="t" o:hr="t" fillcolor="#a0a0a0" stroked="f"/>
         </w:pict>
       </w:r>
     </w:p>
@@ -15545,7 +15545,7 @@
     <w:p>
       <w:r>
         <w:pict w14:anchorId="04E911D2">
-          <v:rect id="_x0000_i1500" style="width:0;height:1.5pt" o:hralign="center" o:hrstd="t" o:hr="t" fillcolor="#a0a0a0" stroked="f"/>
+          <v:rect id="_x0000_i1061" style="width:0;height:1.5pt" o:hralign="center" o:hrstd="t" o:hr="t" fillcolor="#a0a0a0" stroked="f"/>
         </w:pict>
       </w:r>
     </w:p>
@@ -15698,6 +15698,1777 @@
           <w:bCs/>
         </w:rPr>
         <w:t>You have officially built a Storytelling Platform! Ready to add a Search bar or a "Dark Mode" toggle next?</w:t>
+      </w:r>
+    </w:p>
+    <w:p/>
+    <w:p>
+      <w:pPr>
+        <w:rPr>
+          <w:b/>
+          <w:bCs/>
+          <w:caps/>
+        </w:rPr>
+      </w:pPr>
+      <w:r>
+        <w:rPr>
+          <w:b/>
+          <w:bCs/>
+          <w:caps/>
+        </w:rPr>
+        <w:t>Day 8: Story Detail &amp; Chapter Navigation</w:t>
+      </w:r>
+    </w:p>
+    <w:p/>
+    <w:p>
+      <w:pPr>
+        <w:rPr>
+          <w:b/>
+          <w:bCs/>
+        </w:rPr>
+      </w:pPr>
+      <w:r>
+        <w:rPr>
+          <w:b/>
+          <w:bCs/>
+        </w:rPr>
+        <w:t>Phase 1: The Directory Structure</w:t>
+      </w:r>
+    </w:p>
+    <w:p>
+      <w:r>
+        <w:t>To avoid any routing errors, confirm your files are exactly here:</w:t>
+      </w:r>
+    </w:p>
+    <w:p>
+      <w:pPr>
+        <w:numPr>
+          <w:ilvl w:val="0"/>
+          <w:numId w:val="41"/>
+        </w:numPr>
+      </w:pPr>
+      <w:r>
+        <w:t>frontend/app/story/[id]/page.tsx (The Story Detail/Overview)</w:t>
+      </w:r>
+    </w:p>
+    <w:p>
+      <w:pPr>
+        <w:numPr>
+          <w:ilvl w:val="0"/>
+          <w:numId w:val="41"/>
+        </w:numPr>
+      </w:pPr>
+      <w:r>
+        <w:t>frontend/app/read/[chapterId]/page.tsx (The Reading Experience)</w:t>
+      </w:r>
+    </w:p>
+    <w:p>
+      <w:r>
+        <w:pict w14:anchorId="0A81D150">
+          <v:rect id="_x0000_i1080" style="width:0;height:1.5pt" o:hralign="center" o:hrstd="t" o:hr="t" fillcolor="#a0a0a0" stroked="f"/>
+        </w:pict>
+      </w:r>
+    </w:p>
+    <w:p>
+      <w:pPr>
+        <w:rPr>
+          <w:b/>
+          <w:bCs/>
+        </w:rPr>
+      </w:pPr>
+      <w:r>
+        <w:rPr>
+          <w:b/>
+          <w:bCs/>
+        </w:rPr>
+        <w:t>Phase 2: The Story Detail Page (The "Series" View)</w:t>
+      </w:r>
+    </w:p>
+    <w:p>
+      <w:r>
+        <w:rPr>
+          <w:b/>
+          <w:bCs/>
+        </w:rPr>
+        <w:t>Path:</w:t>
+      </w:r>
+      <w:r>
+        <w:t xml:space="preserve"> frontend/app/story/[id]/page.tsx This page uses the "Blur Banner" technique to make </w:t>
+      </w:r>
+      <w:r>
+        <w:rPr>
+          <w:b/>
+          <w:bCs/>
+        </w:rPr>
+        <w:t>Kathasara</w:t>
+      </w:r>
+      <w:r>
+        <w:t xml:space="preserve"> stories look premium.</w:t>
+      </w:r>
+    </w:p>
+    <w:p>
+      <w:r>
+        <w:t>TypeScript</w:t>
+      </w:r>
+    </w:p>
+    <w:p>
+      <w:r>
+        <w:t>"</w:t>
+      </w:r>
+      <w:proofErr w:type="gramStart"/>
+      <w:r>
+        <w:t>use</w:t>
+      </w:r>
+      <w:proofErr w:type="gramEnd"/>
+      <w:r>
+        <w:t xml:space="preserve"> client";</w:t>
+      </w:r>
+    </w:p>
+    <w:p>
+      <w:r>
+        <w:t xml:space="preserve">import </w:t>
+      </w:r>
+      <w:proofErr w:type="gramStart"/>
+      <w:r>
+        <w:t>{ useEffect</w:t>
+      </w:r>
+      <w:proofErr w:type="gramEnd"/>
+      <w:r>
+        <w:t xml:space="preserve">, </w:t>
+      </w:r>
+      <w:proofErr w:type="gramStart"/>
+      <w:r>
+        <w:t>useState }</w:t>
+      </w:r>
+      <w:proofErr w:type="gramEnd"/>
+      <w:r>
+        <w:t xml:space="preserve"> from 'react';</w:t>
+      </w:r>
+    </w:p>
+    <w:p>
+      <w:r>
+        <w:t xml:space="preserve">import </w:t>
+      </w:r>
+      <w:proofErr w:type="gramStart"/>
+      <w:r>
+        <w:t>{ useParams</w:t>
+      </w:r>
+      <w:proofErr w:type="gramEnd"/>
+      <w:r>
+        <w:t xml:space="preserve">, </w:t>
+      </w:r>
+      <w:proofErr w:type="gramStart"/>
+      <w:r>
+        <w:t>useRouter }</w:t>
+      </w:r>
+      <w:proofErr w:type="gramEnd"/>
+      <w:r>
+        <w:t xml:space="preserve"> from 'next/navigation';</w:t>
+      </w:r>
+    </w:p>
+    <w:p>
+      <w:r>
+        <w:t>import api from '@/lib/axios';</w:t>
+      </w:r>
+    </w:p>
+    <w:p>
+      <w:r>
+        <w:t xml:space="preserve">import </w:t>
+      </w:r>
+      <w:proofErr w:type="gramStart"/>
+      <w:r>
+        <w:t>{ Button</w:t>
+      </w:r>
+      <w:proofErr w:type="gramEnd"/>
+      <w:r>
+        <w:t xml:space="preserve"> } from '@/components/ui/button';</w:t>
+      </w:r>
+    </w:p>
+    <w:p>
+      <w:r>
+        <w:t xml:space="preserve">import </w:t>
+      </w:r>
+      <w:proofErr w:type="gramStart"/>
+      <w:r>
+        <w:t>{ BookOpen</w:t>
+      </w:r>
+      <w:proofErr w:type="gramEnd"/>
+      <w:r>
+        <w:t xml:space="preserve">, User, Share2, List, </w:t>
+      </w:r>
+      <w:proofErr w:type="gramStart"/>
+      <w:r>
+        <w:t>Calendar }</w:t>
+      </w:r>
+      <w:proofErr w:type="gramEnd"/>
+      <w:r>
+        <w:t xml:space="preserve"> from 'lucide-react';</w:t>
+      </w:r>
+    </w:p>
+    <w:p/>
+    <w:p>
+      <w:r>
+        <w:t xml:space="preserve">export default function </w:t>
+      </w:r>
+      <w:proofErr w:type="gramStart"/>
+      <w:r>
+        <w:t>StoryDetailPage(</w:t>
+      </w:r>
+      <w:proofErr w:type="gramEnd"/>
+      <w:r>
+        <w:t>) {</w:t>
+      </w:r>
+    </w:p>
+    <w:p>
+      <w:r>
+        <w:t xml:space="preserve">  const </w:t>
+      </w:r>
+      <w:proofErr w:type="gramStart"/>
+      <w:r>
+        <w:t>{ id</w:t>
+      </w:r>
+      <w:proofErr w:type="gramEnd"/>
+      <w:r>
+        <w:t xml:space="preserve"> } = </w:t>
+      </w:r>
+      <w:proofErr w:type="gramStart"/>
+      <w:r>
+        <w:t>useParams(</w:t>
+      </w:r>
+      <w:proofErr w:type="gramEnd"/>
+      <w:r>
+        <w:t>);</w:t>
+      </w:r>
+    </w:p>
+    <w:p>
+      <w:r>
+        <w:t xml:space="preserve">  const router = </w:t>
+      </w:r>
+      <w:proofErr w:type="gramStart"/>
+      <w:r>
+        <w:t>useRouter(</w:t>
+      </w:r>
+      <w:proofErr w:type="gramEnd"/>
+      <w:r>
+        <w:t>);</w:t>
+      </w:r>
+    </w:p>
+    <w:p>
+      <w:r>
+        <w:t xml:space="preserve">  const [story, setStory] = useState&lt;any&gt;(null);</w:t>
+      </w:r>
+    </w:p>
+    <w:p/>
+    <w:p>
+      <w:r>
+        <w:t xml:space="preserve">  </w:t>
+      </w:r>
+      <w:proofErr w:type="gramStart"/>
+      <w:r>
+        <w:t>useEffect(</w:t>
+      </w:r>
+      <w:proofErr w:type="gramEnd"/>
+      <w:r>
+        <w:t>() =&gt; {</w:t>
+      </w:r>
+    </w:p>
+    <w:p>
+      <w:r>
+        <w:t xml:space="preserve">    if (id) api.get(`/stories/${id}`</w:t>
+      </w:r>
+      <w:proofErr w:type="gramStart"/>
+      <w:r>
+        <w:t>).then</w:t>
+      </w:r>
+      <w:proofErr w:type="gramEnd"/>
+      <w:r>
+        <w:t>(res =&gt; setStory(res.data));</w:t>
+      </w:r>
+    </w:p>
+    <w:p>
+      <w:r>
+        <w:t xml:space="preserve">  }, [id]);</w:t>
+      </w:r>
+    </w:p>
+    <w:p/>
+    <w:p>
+      <w:r>
+        <w:t xml:space="preserve">  if </w:t>
+      </w:r>
+      <w:proofErr w:type="gramStart"/>
+      <w:r>
+        <w:t>(!story</w:t>
+      </w:r>
+      <w:proofErr w:type="gramEnd"/>
+      <w:r>
+        <w:t>) return &lt;div className="h-screen flex items-center justify-center animate-pulse text-slate-400"&gt;Loading Story...&lt;/div&gt;;</w:t>
+      </w:r>
+    </w:p>
+    <w:p/>
+    <w:p>
+      <w:r>
+        <w:lastRenderedPageBreak/>
+        <w:t xml:space="preserve">  return (</w:t>
+      </w:r>
+    </w:p>
+    <w:p>
+      <w:r>
+        <w:t xml:space="preserve">    &lt;div className="min-h-screen bg-white"&gt;</w:t>
+      </w:r>
+    </w:p>
+    <w:p>
+      <w:r>
+        <w:t xml:space="preserve">      {/* 1. Branded Hero Banner */}</w:t>
+      </w:r>
+    </w:p>
+    <w:p>
+      <w:r>
+        <w:t xml:space="preserve">      &lt;div className="relative h-[450px] w-full overflow-hidden bg-slate-900 flex items-center"&gt;</w:t>
+      </w:r>
+    </w:p>
+    <w:p>
+      <w:r>
+        <w:t xml:space="preserve">        &lt;img src={</w:t>
+      </w:r>
+      <w:proofErr w:type="gramStart"/>
+      <w:r>
+        <w:t>story.coverImage</w:t>
+      </w:r>
+      <w:proofErr w:type="gramEnd"/>
+      <w:r>
+        <w:t>} className="absolute inset-0 w-full h-full object-cover blur-3xl opacity-40 scale-110" alt="" /&gt;</w:t>
+      </w:r>
+    </w:p>
+    <w:p>
+      <w:r>
+        <w:t xml:space="preserve">        &lt;div className="relative max-w-6xl mx-auto px-6 w-full flex flex-col </w:t>
+      </w:r>
+      <w:proofErr w:type="gramStart"/>
+      <w:r>
+        <w:t>md:flex</w:t>
+      </w:r>
+      <w:proofErr w:type="gramEnd"/>
+      <w:r>
+        <w:t xml:space="preserve">-row items-center </w:t>
+      </w:r>
+      <w:proofErr w:type="gramStart"/>
+      <w:r>
+        <w:t>md:items</w:t>
+      </w:r>
+      <w:proofErr w:type="gramEnd"/>
+      <w:r>
+        <w:t>-end gap-10"&gt;</w:t>
+      </w:r>
+    </w:p>
+    <w:p>
+      <w:r>
+        <w:t xml:space="preserve">          &lt;img src={</w:t>
+      </w:r>
+      <w:proofErr w:type="gramStart"/>
+      <w:r>
+        <w:t>story.coverImage</w:t>
+      </w:r>
+      <w:proofErr w:type="gramEnd"/>
+      <w:r>
+        <w:t>} className="w-52 h-72 object-cover rounded shadow-2xl border-4 border-white/10" alt={</w:t>
+      </w:r>
+      <w:proofErr w:type="gramStart"/>
+      <w:r>
+        <w:t>story.title</w:t>
+      </w:r>
+      <w:proofErr w:type="gramEnd"/>
+      <w:r>
+        <w:t>} /&gt;</w:t>
+      </w:r>
+    </w:p>
+    <w:p>
+      <w:r>
+        <w:t xml:space="preserve">          &lt;div className="text-white text-center md:text-left mb-4"&gt;</w:t>
+      </w:r>
+    </w:p>
+    <w:p>
+      <w:r>
+        <w:t xml:space="preserve">            &lt;h1 className="text-4xl md:text-5xl font-black mb-4 tracking-tight leading-tight"&gt;{</w:t>
+      </w:r>
+      <w:proofErr w:type="gramStart"/>
+      <w:r>
+        <w:t>story.title</w:t>
+      </w:r>
+      <w:proofErr w:type="gramEnd"/>
+      <w:r>
+        <w:t>}&lt;/h1&gt;</w:t>
+      </w:r>
+    </w:p>
+    <w:p>
+      <w:r>
+        <w:t xml:space="preserve">            &lt;div className="flex flex-wrap items-center justify-center </w:t>
+      </w:r>
+      <w:proofErr w:type="gramStart"/>
+      <w:r>
+        <w:t>md:justify</w:t>
+      </w:r>
+      <w:proofErr w:type="gramEnd"/>
+      <w:r>
+        <w:t>-start gap-4 mb-8 text-white/80 text-sm"&gt;</w:t>
+      </w:r>
+    </w:p>
+    <w:p>
+      <w:r>
+        <w:t xml:space="preserve">              &lt;span className="flex items-center gap-1"&gt;&lt;User size</w:t>
+      </w:r>
+      <w:proofErr w:type="gramStart"/>
+      <w:r>
+        <w:t>={</w:t>
+      </w:r>
+      <w:proofErr w:type="gramEnd"/>
+      <w:r>
+        <w:t>16}/&gt; {</w:t>
+      </w:r>
+      <w:proofErr w:type="gramStart"/>
+      <w:r>
+        <w:t>story.authorId.slice</w:t>
+      </w:r>
+      <w:proofErr w:type="gramEnd"/>
+      <w:r>
+        <w:t>(0,8</w:t>
+      </w:r>
+      <w:proofErr w:type="gramStart"/>
+      <w:r>
+        <w:t>)}&lt;</w:t>
+      </w:r>
+      <w:proofErr w:type="gramEnd"/>
+      <w:r>
+        <w:t>/span&gt;</w:t>
+      </w:r>
+    </w:p>
+    <w:p>
+      <w:r>
+        <w:t xml:space="preserve">              &lt;span className="flex items-center gap-1"&gt;&lt;Calendar size</w:t>
+      </w:r>
+      <w:proofErr w:type="gramStart"/>
+      <w:r>
+        <w:t>={</w:t>
+      </w:r>
+      <w:proofErr w:type="gramEnd"/>
+      <w:r>
+        <w:t>16}/&gt; {new Date(</w:t>
+      </w:r>
+      <w:proofErr w:type="gramStart"/>
+      <w:r>
+        <w:t>story.createdAt).getFullYear</w:t>
+      </w:r>
+      <w:proofErr w:type="gramEnd"/>
+      <w:r>
+        <w:t>(</w:t>
+      </w:r>
+      <w:proofErr w:type="gramStart"/>
+      <w:r>
+        <w:t>)}&lt;</w:t>
+      </w:r>
+      <w:proofErr w:type="gramEnd"/>
+      <w:r>
+        <w:t>/span&gt;</w:t>
+      </w:r>
+    </w:p>
+    <w:p>
+      <w:r>
+        <w:t xml:space="preserve">              &lt;span className="bg-orange-600 text-white px-3 py-1 rounded text-[10px] font-black uppercase italic"&gt;KATHASARA SERIES&lt;/span&gt;</w:t>
+      </w:r>
+    </w:p>
+    <w:p>
+      <w:r>
+        <w:t xml:space="preserve">            &lt;/div&gt;</w:t>
+      </w:r>
+    </w:p>
+    <w:p>
+      <w:r>
+        <w:t xml:space="preserve">            &lt;div className="flex gap-4"&gt;</w:t>
+      </w:r>
+    </w:p>
+    <w:p>
+      <w:r>
+        <w:t xml:space="preserve">              &lt;Button size="lg" className="rounded-full px-10 bg-orange-600 hover:bg-orange-700 font-bold"</w:t>
+      </w:r>
+    </w:p>
+    <w:p>
+      <w:r>
+        <w:t xml:space="preserve">                onClick</w:t>
+      </w:r>
+      <w:proofErr w:type="gramStart"/>
+      <w:r>
+        <w:t>={</w:t>
+      </w:r>
+      <w:proofErr w:type="gramEnd"/>
+      <w:r>
+        <w:t xml:space="preserve">() =&gt; </w:t>
+      </w:r>
+      <w:proofErr w:type="gramStart"/>
+      <w:r>
+        <w:t>router.push</w:t>
+      </w:r>
+      <w:proofErr w:type="gramEnd"/>
+      <w:r>
+        <w:t>(`/read/${</w:t>
+      </w:r>
+      <w:proofErr w:type="gramStart"/>
+      <w:r>
+        <w:t>story.chapters</w:t>
+      </w:r>
+      <w:proofErr w:type="gramEnd"/>
+      <w:r>
+        <w:t>[0]?.</w:t>
+      </w:r>
+      <w:proofErr w:type="gramStart"/>
+      <w:r>
+        <w:t>id}`</w:t>
+      </w:r>
+      <w:proofErr w:type="gramEnd"/>
+      <w:r>
+        <w:t>)}&gt;</w:t>
+      </w:r>
+    </w:p>
+    <w:p>
+      <w:r>
+        <w:t xml:space="preserve">                &lt;BookOpen className="mr-2 h-5 w-5" /&gt; Start Reading</w:t>
+      </w:r>
+    </w:p>
+    <w:p>
+      <w:r>
+        <w:t xml:space="preserve">              &lt;/Button&gt;</w:t>
+      </w:r>
+    </w:p>
+    <w:p>
+      <w:r>
+        <w:t xml:space="preserve">              &lt;Button variant="outline" size="icon" className="rounded-full bg-white/10 border-white/20 text-white hover:bg-white/20"&gt;</w:t>
+      </w:r>
+    </w:p>
+    <w:p>
+      <w:r>
+        <w:lastRenderedPageBreak/>
+        <w:t xml:space="preserve">                &lt;Share2 size</w:t>
+      </w:r>
+      <w:proofErr w:type="gramStart"/>
+      <w:r>
+        <w:t>={</w:t>
+      </w:r>
+      <w:proofErr w:type="gramEnd"/>
+      <w:r>
+        <w:t>18} /&gt;</w:t>
+      </w:r>
+    </w:p>
+    <w:p>
+      <w:r>
+        <w:t xml:space="preserve">              &lt;/Button&gt;</w:t>
+      </w:r>
+    </w:p>
+    <w:p>
+      <w:r>
+        <w:t xml:space="preserve">            &lt;/div&gt;</w:t>
+      </w:r>
+    </w:p>
+    <w:p>
+      <w:r>
+        <w:t xml:space="preserve">          &lt;/div&gt;</w:t>
+      </w:r>
+    </w:p>
+    <w:p>
+      <w:r>
+        <w:t xml:space="preserve">        &lt;/div&gt;</w:t>
+      </w:r>
+    </w:p>
+    <w:p>
+      <w:r>
+        <w:t xml:space="preserve">      &lt;/div&gt;</w:t>
+      </w:r>
+    </w:p>
+    <w:p/>
+    <w:p>
+      <w:r>
+        <w:t xml:space="preserve">      {/* 2. Summary &amp; Table of Contents */}</w:t>
+      </w:r>
+    </w:p>
+    <w:p>
+      <w:r>
+        <w:t xml:space="preserve">      &lt;div className="max-w-6xl mx-auto px-6 py-16 grid grid-cols-1 </w:t>
+      </w:r>
+      <w:proofErr w:type="gramStart"/>
+      <w:r>
+        <w:t>md:grid</w:t>
+      </w:r>
+      <w:proofErr w:type="gramEnd"/>
+      <w:r>
+        <w:t>-cols-3 gap-16"&gt;</w:t>
+      </w:r>
+    </w:p>
+    <w:p>
+      <w:r>
+        <w:t xml:space="preserve">        &lt;div className="</w:t>
+      </w:r>
+      <w:proofErr w:type="gramStart"/>
+      <w:r>
+        <w:t>md:col</w:t>
+      </w:r>
+      <w:proofErr w:type="gramEnd"/>
+      <w:r>
+        <w:t>-span-2"&gt;</w:t>
+      </w:r>
+    </w:p>
+    <w:p>
+      <w:r>
+        <w:t xml:space="preserve">          &lt;section className="mb-12"&gt;</w:t>
+      </w:r>
+    </w:p>
+    <w:p>
+      <w:r>
+        <w:t xml:space="preserve">            &lt;h2 className="text-2xl font-bold mb-6 text-slate-800"&gt;Summary&lt;/h2&gt;</w:t>
+      </w:r>
+    </w:p>
+    <w:p>
+      <w:r>
+        <w:t xml:space="preserve">            &lt;p className="text-slate-600 leading-relaxed text-lg whitespace-pre-line"&gt;{</w:t>
+      </w:r>
+      <w:proofErr w:type="gramStart"/>
+      <w:r>
+        <w:t>story.summary</w:t>
+      </w:r>
+      <w:proofErr w:type="gramEnd"/>
+      <w:r>
+        <w:t>}&lt;/p&gt;</w:t>
+      </w:r>
+    </w:p>
+    <w:p>
+      <w:r>
+        <w:t xml:space="preserve">          &lt;/section&gt;</w:t>
+      </w:r>
+    </w:p>
+    <w:p/>
+    <w:p>
+      <w:r>
+        <w:t xml:space="preserve">          &lt;section&gt;</w:t>
+      </w:r>
+    </w:p>
+    <w:p>
+      <w:r>
+        <w:t xml:space="preserve">            &lt;h2 className="text-2xl font-bold mb-8 flex items-center gap-2"&gt;</w:t>
+      </w:r>
+    </w:p>
+    <w:p>
+      <w:r>
+        <w:t xml:space="preserve">              &lt;List className="text-orange-600" /&gt; Index ({</w:t>
+      </w:r>
+      <w:proofErr w:type="gramStart"/>
+      <w:r>
+        <w:t>story.chapters?.</w:t>
+      </w:r>
+      <w:proofErr w:type="gramEnd"/>
+      <w:r>
+        <w:t>length} Parts)</w:t>
+      </w:r>
+    </w:p>
+    <w:p>
+      <w:r>
+        <w:t xml:space="preserve">            &lt;/h2&gt;</w:t>
+      </w:r>
+    </w:p>
+    <w:p>
+      <w:r>
+        <w:t xml:space="preserve">            &lt;div className="space-y-3"&gt;</w:t>
+      </w:r>
+    </w:p>
+    <w:p>
+      <w:r>
+        <w:t xml:space="preserve">              {</w:t>
+      </w:r>
+      <w:proofErr w:type="gramStart"/>
+      <w:r>
+        <w:t>story.chapters?.map(</w:t>
+      </w:r>
+      <w:proofErr w:type="gramEnd"/>
+      <w:r>
+        <w:t>(chapter: any, index: number) =&gt; (</w:t>
+      </w:r>
+    </w:p>
+    <w:p>
+      <w:r>
+        <w:t xml:space="preserve">                &lt;div key={chapter.id} onClick</w:t>
+      </w:r>
+      <w:proofErr w:type="gramStart"/>
+      <w:r>
+        <w:t>={</w:t>
+      </w:r>
+      <w:proofErr w:type="gramEnd"/>
+      <w:r>
+        <w:t xml:space="preserve">() =&gt; </w:t>
+      </w:r>
+      <w:proofErr w:type="gramStart"/>
+      <w:r>
+        <w:t>router.push</w:t>
+      </w:r>
+      <w:proofErr w:type="gramEnd"/>
+      <w:r>
+        <w:t>(`/read/${</w:t>
+      </w:r>
+      <w:proofErr w:type="gramStart"/>
+      <w:r>
+        <w:t>chapter.id}`</w:t>
+      </w:r>
+      <w:proofErr w:type="gramEnd"/>
+      <w:r>
+        <w:t>)}</w:t>
+      </w:r>
+    </w:p>
+    <w:p>
+      <w:r>
+        <w:t xml:space="preserve">                  className="flex items-center justify-between p-5 rounded-2xl border border-slate-100 </w:t>
+      </w:r>
+      <w:proofErr w:type="gramStart"/>
+      <w:r>
+        <w:t>hover:border</w:t>
+      </w:r>
+      <w:proofErr w:type="gramEnd"/>
+      <w:r>
+        <w:t>-orange-200 hover:bg-orange-50/50 cursor-pointer group transition-all"&gt;</w:t>
+      </w:r>
+    </w:p>
+    <w:p>
+      <w:r>
+        <w:t xml:space="preserve">                  &lt;div className="flex items-center gap-6"&gt;</w:t>
+      </w:r>
+    </w:p>
+    <w:p>
+      <w:r>
+        <w:t xml:space="preserve">                    &lt;span className="text-slate-200 font-black text-3xl group-hover:text-orange-200 transition-colors"</w:t>
+      </w:r>
+      <w:proofErr w:type="gramStart"/>
+      <w:r>
+        <w:t>&gt;{</w:t>
+      </w:r>
+      <w:proofErr w:type="gramEnd"/>
+      <w:r>
+        <w:t>(index + 1</w:t>
+      </w:r>
+      <w:proofErr w:type="gramStart"/>
+      <w:r>
+        <w:t>).toString</w:t>
+      </w:r>
+      <w:proofErr w:type="gramEnd"/>
+      <w:r>
+        <w:t>(</w:t>
+      </w:r>
+      <w:proofErr w:type="gramStart"/>
+      <w:r>
+        <w:t>).padStart</w:t>
+      </w:r>
+      <w:proofErr w:type="gramEnd"/>
+      <w:r>
+        <w:t>(2, '0'</w:t>
+      </w:r>
+      <w:proofErr w:type="gramStart"/>
+      <w:r>
+        <w:t>)}&lt;</w:t>
+      </w:r>
+      <w:proofErr w:type="gramEnd"/>
+      <w:r>
+        <w:t>/span&gt;</w:t>
+      </w:r>
+    </w:p>
+    <w:p>
+      <w:r>
+        <w:lastRenderedPageBreak/>
+        <w:t xml:space="preserve">                    &lt;span className="font-bold text-slate-800 text-xl group-hover:text-orange-700"&gt;{</w:t>
+      </w:r>
+      <w:proofErr w:type="gramStart"/>
+      <w:r>
+        <w:t>chapter.title</w:t>
+      </w:r>
+      <w:proofErr w:type="gramEnd"/>
+      <w:r>
+        <w:t>}&lt;/span&gt;</w:t>
+      </w:r>
+    </w:p>
+    <w:p>
+      <w:r>
+        <w:t xml:space="preserve">                  &lt;/div&gt;</w:t>
+      </w:r>
+    </w:p>
+    <w:p>
+      <w:r>
+        <w:t xml:space="preserve">                  &lt;span className="text-orange-600 font-bold opacity-0 group-</w:t>
+      </w:r>
+      <w:proofErr w:type="gramStart"/>
+      <w:r>
+        <w:t>hover:opacity</w:t>
+      </w:r>
+      <w:proofErr w:type="gramEnd"/>
+      <w:r>
+        <w:t>-100 transition-opacity"&gt;Read →&lt;/span&gt;</w:t>
+      </w:r>
+    </w:p>
+    <w:p>
+      <w:r>
+        <w:t xml:space="preserve">                &lt;/div&gt;</w:t>
+      </w:r>
+    </w:p>
+    <w:p>
+      <w:r>
+        <w:t xml:space="preserve">              ))}</w:t>
+      </w:r>
+    </w:p>
+    <w:p>
+      <w:r>
+        <w:t xml:space="preserve">            &lt;/div&gt;</w:t>
+      </w:r>
+    </w:p>
+    <w:p>
+      <w:r>
+        <w:t xml:space="preserve">          &lt;/section&gt;</w:t>
+      </w:r>
+    </w:p>
+    <w:p>
+      <w:r>
+        <w:t xml:space="preserve">        &lt;/div&gt;</w:t>
+      </w:r>
+    </w:p>
+    <w:p>
+      <w:r>
+        <w:t xml:space="preserve">      &lt;/div&gt;</w:t>
+      </w:r>
+    </w:p>
+    <w:p>
+      <w:r>
+        <w:t xml:space="preserve">    &lt;/div&gt;</w:t>
+      </w:r>
+    </w:p>
+    <w:p>
+      <w:r>
+        <w:t xml:space="preserve">  );</w:t>
+      </w:r>
+    </w:p>
+    <w:p>
+      <w:r>
+        <w:t>}</w:t>
+      </w:r>
+    </w:p>
+    <w:p>
+      <w:r>
+        <w:pict w14:anchorId="31479752">
+          <v:rect id="_x0000_i1081" style="width:0;height:1.5pt" o:hralign="center" o:hrstd="t" o:hr="t" fillcolor="#a0a0a0" stroked="f"/>
+        </w:pict>
+      </w:r>
+    </w:p>
+    <w:p>
+      <w:pPr>
+        <w:rPr>
+          <w:b/>
+          <w:bCs/>
+        </w:rPr>
+      </w:pPr>
+      <w:r>
+        <w:rPr>
+          <w:b/>
+          <w:bCs/>
+        </w:rPr>
+        <w:t>Phase 3: The Focused Reader Page</w:t>
+      </w:r>
+    </w:p>
+    <w:p>
+      <w:r>
+        <w:rPr>
+          <w:b/>
+          <w:bCs/>
+        </w:rPr>
+        <w:t>Path:</w:t>
+      </w:r>
+      <w:r>
+        <w:t xml:space="preserve"> frontend/app/read/[chapterId]/page.tsx This version uses the </w:t>
+      </w:r>
+      <w:r>
+        <w:rPr>
+          <w:b/>
+          <w:bCs/>
+        </w:rPr>
+        <w:t>Kathasara</w:t>
+      </w:r>
+      <w:r>
+        <w:t xml:space="preserve"> branding in the sticky header and the "Up Next" transition card at the bottom.</w:t>
+      </w:r>
+    </w:p>
+    <w:p>
+      <w:r>
+        <w:t>TypeScript</w:t>
+      </w:r>
+    </w:p>
+    <w:p>
+      <w:r>
+        <w:t>"</w:t>
+      </w:r>
+      <w:proofErr w:type="gramStart"/>
+      <w:r>
+        <w:t>use</w:t>
+      </w:r>
+      <w:proofErr w:type="gramEnd"/>
+      <w:r>
+        <w:t xml:space="preserve"> client";</w:t>
+      </w:r>
+    </w:p>
+    <w:p>
+      <w:r>
+        <w:t xml:space="preserve">import </w:t>
+      </w:r>
+      <w:proofErr w:type="gramStart"/>
+      <w:r>
+        <w:t>{ useEffect</w:t>
+      </w:r>
+      <w:proofErr w:type="gramEnd"/>
+      <w:r>
+        <w:t xml:space="preserve">, </w:t>
+      </w:r>
+      <w:proofErr w:type="gramStart"/>
+      <w:r>
+        <w:t>useState }</w:t>
+      </w:r>
+      <w:proofErr w:type="gramEnd"/>
+      <w:r>
+        <w:t xml:space="preserve"> from 'react';</w:t>
+      </w:r>
+    </w:p>
+    <w:p>
+      <w:r>
+        <w:t xml:space="preserve">import </w:t>
+      </w:r>
+      <w:proofErr w:type="gramStart"/>
+      <w:r>
+        <w:t>{ useParams</w:t>
+      </w:r>
+      <w:proofErr w:type="gramEnd"/>
+      <w:r>
+        <w:t xml:space="preserve">, </w:t>
+      </w:r>
+      <w:proofErr w:type="gramStart"/>
+      <w:r>
+        <w:t>useRouter }</w:t>
+      </w:r>
+      <w:proofErr w:type="gramEnd"/>
+      <w:r>
+        <w:t xml:space="preserve"> from 'next/navigation';</w:t>
+      </w:r>
+    </w:p>
+    <w:p>
+      <w:r>
+        <w:t>import api from '@/lib/axios';</w:t>
+      </w:r>
+    </w:p>
+    <w:p>
+      <w:r>
+        <w:t xml:space="preserve">import </w:t>
+      </w:r>
+      <w:proofErr w:type="gramStart"/>
+      <w:r>
+        <w:t>{ Button</w:t>
+      </w:r>
+      <w:proofErr w:type="gramEnd"/>
+      <w:r>
+        <w:t xml:space="preserve"> } from '@/components/ui/button';</w:t>
+      </w:r>
+    </w:p>
+    <w:p>
+      <w:r>
+        <w:t xml:space="preserve">import </w:t>
+      </w:r>
+      <w:proofErr w:type="gramStart"/>
+      <w:r>
+        <w:t>{ ChevronLeft</w:t>
+      </w:r>
+      <w:proofErr w:type="gramEnd"/>
+      <w:r>
+        <w:t xml:space="preserve">, ChevronRight, Menu, ArrowLeft, </w:t>
+      </w:r>
+      <w:proofErr w:type="gramStart"/>
+      <w:r>
+        <w:t>Type }</w:t>
+      </w:r>
+      <w:proofErr w:type="gramEnd"/>
+      <w:r>
+        <w:t xml:space="preserve"> from 'lucide-react';</w:t>
+      </w:r>
+    </w:p>
+    <w:p>
+      <w:r>
+        <w:t>import Link from 'next/link';</w:t>
+      </w:r>
+    </w:p>
+    <w:p/>
+    <w:p>
+      <w:r>
+        <w:t xml:space="preserve">export default function </w:t>
+      </w:r>
+      <w:proofErr w:type="gramStart"/>
+      <w:r>
+        <w:t>KathasaraReader(</w:t>
+      </w:r>
+      <w:proofErr w:type="gramEnd"/>
+      <w:r>
+        <w:t>) {</w:t>
+      </w:r>
+    </w:p>
+    <w:p>
+      <w:r>
+        <w:t xml:space="preserve">  const </w:t>
+      </w:r>
+      <w:proofErr w:type="gramStart"/>
+      <w:r>
+        <w:t>{ chapterId</w:t>
+      </w:r>
+      <w:proofErr w:type="gramEnd"/>
+      <w:r>
+        <w:t xml:space="preserve"> } = </w:t>
+      </w:r>
+      <w:proofErr w:type="gramStart"/>
+      <w:r>
+        <w:t>useParams(</w:t>
+      </w:r>
+      <w:proofErr w:type="gramEnd"/>
+      <w:r>
+        <w:t>);</w:t>
+      </w:r>
+    </w:p>
+    <w:p>
+      <w:r>
+        <w:lastRenderedPageBreak/>
+        <w:t xml:space="preserve">  const router = </w:t>
+      </w:r>
+      <w:proofErr w:type="gramStart"/>
+      <w:r>
+        <w:t>useRouter(</w:t>
+      </w:r>
+      <w:proofErr w:type="gramEnd"/>
+      <w:r>
+        <w:t>);</w:t>
+      </w:r>
+    </w:p>
+    <w:p>
+      <w:r>
+        <w:t xml:space="preserve">  const [data, setData] = useState&lt;any&gt;(null);</w:t>
+      </w:r>
+    </w:p>
+    <w:p>
+      <w:r>
+        <w:t xml:space="preserve">  const [fontSize, setFontSize] = </w:t>
+      </w:r>
+      <w:proofErr w:type="gramStart"/>
+      <w:r>
+        <w:t>useState(</w:t>
+      </w:r>
+      <w:proofErr w:type="gramEnd"/>
+      <w:r>
+        <w:t>20);</w:t>
+      </w:r>
+    </w:p>
+    <w:p/>
+    <w:p>
+      <w:r>
+        <w:t xml:space="preserve">  </w:t>
+      </w:r>
+      <w:proofErr w:type="gramStart"/>
+      <w:r>
+        <w:t>useEffect(</w:t>
+      </w:r>
+      <w:proofErr w:type="gramEnd"/>
+      <w:r>
+        <w:t>() =&gt; {</w:t>
+      </w:r>
+    </w:p>
+    <w:p>
+      <w:r>
+        <w:t xml:space="preserve">    if (chapterId) {</w:t>
+      </w:r>
+    </w:p>
+    <w:p>
+      <w:r>
+        <w:t xml:space="preserve">      api.get(`/chapters/${chapterId}`</w:t>
+      </w:r>
+      <w:proofErr w:type="gramStart"/>
+      <w:r>
+        <w:t>).then</w:t>
+      </w:r>
+      <w:proofErr w:type="gramEnd"/>
+      <w:r>
+        <w:t>(res =&gt; {</w:t>
+      </w:r>
+    </w:p>
+    <w:p>
+      <w:r>
+        <w:t xml:space="preserve">        setData(res.data);</w:t>
+      </w:r>
+    </w:p>
+    <w:p>
+      <w:r>
+        <w:t xml:space="preserve">        </w:t>
+      </w:r>
+      <w:proofErr w:type="gramStart"/>
+      <w:r>
+        <w:t>window.scrollTo({ top</w:t>
+      </w:r>
+      <w:proofErr w:type="gramEnd"/>
+      <w:r>
+        <w:t>: 0, behavior: 'smooth</w:t>
+      </w:r>
+      <w:proofErr w:type="gramStart"/>
+      <w:r>
+        <w:t>' }</w:t>
+      </w:r>
+      <w:proofErr w:type="gramEnd"/>
+      <w:r>
+        <w:t>);</w:t>
+      </w:r>
+    </w:p>
+    <w:p>
+      <w:r>
+        <w:t xml:space="preserve">      });</w:t>
+      </w:r>
+    </w:p>
+    <w:p>
+      <w:r>
+        <w:t xml:space="preserve">    }</w:t>
+      </w:r>
+    </w:p>
+    <w:p>
+      <w:r>
+        <w:t xml:space="preserve">  }, [chapterId]);</w:t>
+      </w:r>
+    </w:p>
+    <w:p/>
+    <w:p>
+      <w:r>
+        <w:t xml:space="preserve">  if </w:t>
+      </w:r>
+      <w:proofErr w:type="gramStart"/>
+      <w:r>
+        <w:t>(!data</w:t>
+      </w:r>
+      <w:proofErr w:type="gramEnd"/>
+      <w:r>
+        <w:t>) return &lt;div className="h-screen flex items-center justify-center bg-[#FCFAF7] text-slate-400 font-serif italic"&gt;Opening Kathasara...&lt;/div&gt;;</w:t>
+      </w:r>
+    </w:p>
+    <w:p/>
+    <w:p>
+      <w:r>
+        <w:t xml:space="preserve">  return (</w:t>
+      </w:r>
+    </w:p>
+    <w:p>
+      <w:r>
+        <w:t xml:space="preserve">    &lt;div className="min-h-screen bg-[#FCFAF7]"&gt;</w:t>
+      </w:r>
+    </w:p>
+    <w:p>
+      <w:r>
+        <w:t xml:space="preserve">      {/* 1. Sticky Branded Header */}</w:t>
+      </w:r>
+    </w:p>
+    <w:p>
+      <w:r>
+        <w:t xml:space="preserve">      &lt;nav className="sticky top-16 bg-white/95 backdrop-blur-sm border-b z-40 h-14 flex items-center"&gt;</w:t>
+      </w:r>
+    </w:p>
+    <w:p>
+      <w:r>
+        <w:t xml:space="preserve">        &lt;div className="max-w-3xl mx-auto px-6 w-full flex justify-between items-center text-[10px] font-black text-slate-400 uppercase tracking-widest"&gt;</w:t>
+      </w:r>
+    </w:p>
+    <w:p>
+      <w:r>
+        <w:t xml:space="preserve">          &lt;div className="flex items-center gap-2"&gt;</w:t>
+      </w:r>
+    </w:p>
+    <w:p>
+      <w:r>
+        <w:t xml:space="preserve">            &lt;Button variant="ghost" size="icon" onClick</w:t>
+      </w:r>
+      <w:proofErr w:type="gramStart"/>
+      <w:r>
+        <w:t>={</w:t>
+      </w:r>
+      <w:proofErr w:type="gramEnd"/>
+      <w:r>
+        <w:t xml:space="preserve">() =&gt; </w:t>
+      </w:r>
+      <w:proofErr w:type="gramStart"/>
+      <w:r>
+        <w:t>router.push</w:t>
+      </w:r>
+      <w:proofErr w:type="gramEnd"/>
+      <w:r>
+        <w:t>(`/story/${</w:t>
+      </w:r>
+      <w:proofErr w:type="gramStart"/>
+      <w:r>
+        <w:t>data.storyId</w:t>
+      </w:r>
+      <w:proofErr w:type="gramEnd"/>
+      <w:r>
+        <w:t>}`)}&gt;</w:t>
+      </w:r>
+    </w:p>
+    <w:p>
+      <w:r>
+        <w:t xml:space="preserve">              &lt;ArrowLeft className="h-4 w-4" /&gt;</w:t>
+      </w:r>
+    </w:p>
+    <w:p>
+      <w:r>
+        <w:t xml:space="preserve">            &lt;/Button&gt;</w:t>
+      </w:r>
+    </w:p>
+    <w:p>
+      <w:r>
+        <w:lastRenderedPageBreak/>
+        <w:t xml:space="preserve">            &lt;span className="truncate max-w-[150px] hidden </w:t>
+      </w:r>
+      <w:proofErr w:type="gramStart"/>
+      <w:r>
+        <w:t>sm:inline</w:t>
+      </w:r>
+      <w:proofErr w:type="gramEnd"/>
+      <w:r>
+        <w:t>"&gt;{</w:t>
+      </w:r>
+      <w:proofErr w:type="gramStart"/>
+      <w:r>
+        <w:t>data.storyTitle</w:t>
+      </w:r>
+      <w:proofErr w:type="gramEnd"/>
+      <w:r>
+        <w:t>}&lt;/span&gt;</w:t>
+      </w:r>
+    </w:p>
+    <w:p>
+      <w:r>
+        <w:t xml:space="preserve">          &lt;/div&gt;</w:t>
+      </w:r>
+    </w:p>
+    <w:p>
+      <w:r>
+        <w:t xml:space="preserve">          </w:t>
+      </w:r>
+    </w:p>
+    <w:p>
+      <w:r>
+        <w:t xml:space="preserve">          &lt;div className="flex items-center gap-4"&gt;</w:t>
+      </w:r>
+    </w:p>
+    <w:p>
+      <w:r>
+        <w:t xml:space="preserve">            &lt;Button variant="ghost" size="icon" onClick</w:t>
+      </w:r>
+      <w:proofErr w:type="gramStart"/>
+      <w:r>
+        <w:t>={</w:t>
+      </w:r>
+      <w:proofErr w:type="gramEnd"/>
+      <w:r>
+        <w:t xml:space="preserve">() =&gt; </w:t>
+      </w:r>
+      <w:proofErr w:type="gramStart"/>
+      <w:r>
+        <w:t>setFontSize(</w:t>
+      </w:r>
+      <w:proofErr w:type="gramEnd"/>
+      <w:r>
+        <w:t xml:space="preserve">prev =&gt; prev === </w:t>
+      </w:r>
+      <w:proofErr w:type="gramStart"/>
+      <w:r>
+        <w:t>24 ?</w:t>
+      </w:r>
+      <w:proofErr w:type="gramEnd"/>
+      <w:r>
+        <w:t xml:space="preserve"> </w:t>
+      </w:r>
+      <w:proofErr w:type="gramStart"/>
+      <w:r>
+        <w:t>18 :</w:t>
+      </w:r>
+      <w:proofErr w:type="gramEnd"/>
+      <w:r>
+        <w:t xml:space="preserve"> prev + 2)}&gt;</w:t>
+      </w:r>
+    </w:p>
+    <w:p>
+      <w:r>
+        <w:t xml:space="preserve">              &lt;Type className="h-4 w-4" /&gt;</w:t>
+      </w:r>
+    </w:p>
+    <w:p>
+      <w:r>
+        <w:t xml:space="preserve">            &lt;/Button&gt;</w:t>
+      </w:r>
+    </w:p>
+    <w:p>
+      <w:r>
+        <w:t xml:space="preserve">            &lt;Link href={`/story/${</w:t>
+      </w:r>
+      <w:proofErr w:type="gramStart"/>
+      <w:r>
+        <w:t>data.storyId</w:t>
+      </w:r>
+      <w:proofErr w:type="gramEnd"/>
+      <w:r>
+        <w:t>}`}&gt;</w:t>
+      </w:r>
+    </w:p>
+    <w:p>
+      <w:r>
+        <w:t xml:space="preserve">              &lt;Button variant="ghost" size="sm" className="text-orange-600 font-bold"&gt;</w:t>
+      </w:r>
+    </w:p>
+    <w:p>
+      <w:r>
+        <w:t xml:space="preserve">                &lt;Menu className="h-4 w-4 mr-2" /&gt; INDEX</w:t>
+      </w:r>
+    </w:p>
+    <w:p>
+      <w:r>
+        <w:t xml:space="preserve">              &lt;/Button&gt;</w:t>
+      </w:r>
+    </w:p>
+    <w:p>
+      <w:r>
+        <w:t xml:space="preserve">            &lt;/Link&gt;</w:t>
+      </w:r>
+    </w:p>
+    <w:p>
+      <w:r>
+        <w:t xml:space="preserve">          &lt;/div&gt;</w:t>
+      </w:r>
+    </w:p>
+    <w:p>
+      <w:r>
+        <w:t xml:space="preserve">        &lt;/div&gt;</w:t>
+      </w:r>
+    </w:p>
+    <w:p>
+      <w:r>
+        <w:t xml:space="preserve">      &lt;/nav&gt;</w:t>
+      </w:r>
+    </w:p>
+    <w:p/>
+    <w:p>
+      <w:r>
+        <w:t xml:space="preserve">      {/* 2. Immersive Reading Area */}</w:t>
+      </w:r>
+    </w:p>
+    <w:p>
+      <w:r>
+        <w:t xml:space="preserve">      &lt;main className="max-w-2xl mx-auto py-20 px-6 bg-white shadow-2xl shadow-slate-200/50 my-10 rounded-sm border border-slate-100 min-h-screen"&gt;</w:t>
+      </w:r>
+    </w:p>
+    <w:p>
+      <w:r>
+        <w:t xml:space="preserve">        &lt;header className="mb-16 border-b border-slate-100 pb-10"&gt;</w:t>
+      </w:r>
+    </w:p>
+    <w:p>
+      <w:r>
+        <w:t xml:space="preserve">          &lt;p className="text-orange-600 font-black text-xs tracking-[0.3em] uppercase mb-4 text-center"&gt;Part {</w:t>
+      </w:r>
+      <w:proofErr w:type="gramStart"/>
+      <w:r>
+        <w:t>data.order</w:t>
+      </w:r>
+      <w:proofErr w:type="gramEnd"/>
+      <w:r>
+        <w:t xml:space="preserve"> || "—</w:t>
+      </w:r>
+      <w:proofErr w:type="gramStart"/>
+      <w:r>
+        <w:t>"}&lt;</w:t>
+      </w:r>
+      <w:proofErr w:type="gramEnd"/>
+      <w:r>
+        <w:t>/p&gt;</w:t>
+      </w:r>
+    </w:p>
+    <w:p>
+      <w:r>
+        <w:t xml:space="preserve">          &lt;h1 className="text-4xl md:text-5xl font-serif font-black text-slate-900 leading-tight italic text-center"&gt;</w:t>
+      </w:r>
+    </w:p>
+    <w:p>
+      <w:r>
+        <w:t xml:space="preserve">            {</w:t>
+      </w:r>
+      <w:proofErr w:type="gramStart"/>
+      <w:r>
+        <w:t>data.title</w:t>
+      </w:r>
+      <w:proofErr w:type="gramEnd"/>
+      <w:r>
+        <w:t>}</w:t>
+      </w:r>
+    </w:p>
+    <w:p>
+      <w:r>
+        <w:t xml:space="preserve">          &lt;/h1&gt;</w:t>
+      </w:r>
+    </w:p>
+    <w:p>
+      <w:r>
+        <w:t xml:space="preserve">        &lt;/header&gt;</w:t>
+      </w:r>
+    </w:p>
+    <w:p>
+      <w:r>
+        <w:lastRenderedPageBreak/>
+        <w:t xml:space="preserve">        </w:t>
+      </w:r>
+    </w:p>
+    <w:p>
+      <w:r>
+        <w:t xml:space="preserve">        &lt;article </w:t>
+      </w:r>
+    </w:p>
+    <w:p>
+      <w:r>
+        <w:t xml:space="preserve">          className="prose prose-slate </w:t>
+      </w:r>
+      <w:proofErr w:type="gramStart"/>
+      <w:r>
+        <w:t>lg:prose</w:t>
+      </w:r>
+      <w:proofErr w:type="gramEnd"/>
+      <w:r>
+        <w:t>-xl prose-serif max-w-none text-slate-800 leading-[2.3rem] selection:bg-orange-100"</w:t>
+      </w:r>
+    </w:p>
+    <w:p>
+      <w:r>
+        <w:t xml:space="preserve">          style</w:t>
+      </w:r>
+      <w:proofErr w:type="gramStart"/>
+      <w:r>
+        <w:t>={{ fontSize</w:t>
+      </w:r>
+      <w:proofErr w:type="gramEnd"/>
+      <w:r>
+        <w:t>: `${fontSize}px</w:t>
+      </w:r>
+      <w:proofErr w:type="gramStart"/>
+      <w:r>
+        <w:t>` }</w:t>
+      </w:r>
+      <w:proofErr w:type="gramEnd"/>
+      <w:r>
+        <w:t>}</w:t>
+      </w:r>
+    </w:p>
+    <w:p>
+      <w:r>
+        <w:t xml:space="preserve">          dangerouslySetInnerHTML</w:t>
+      </w:r>
+      <w:proofErr w:type="gramStart"/>
+      <w:r>
+        <w:t>={{ _</w:t>
+      </w:r>
+      <w:proofErr w:type="gramEnd"/>
+      <w:r>
+        <w:t xml:space="preserve">_html: </w:t>
+      </w:r>
+      <w:proofErr w:type="gramStart"/>
+      <w:r>
+        <w:t>data.content</w:t>
+      </w:r>
+      <w:proofErr w:type="gramEnd"/>
+      <w:r>
+        <w:t xml:space="preserve"> }} </w:t>
+      </w:r>
+    </w:p>
+    <w:p>
+      <w:r>
+        <w:t xml:space="preserve">        /&gt;</w:t>
+      </w:r>
+    </w:p>
+    <w:p/>
+    <w:p>
+      <w:r>
+        <w:t xml:space="preserve">        {/* 3. Bottom Transition Card */}</w:t>
+      </w:r>
+    </w:p>
+    <w:p>
+      <w:r>
+        <w:t xml:space="preserve">        &lt;div className="mt-24 pt-12 border-t"&gt;</w:t>
+      </w:r>
+    </w:p>
+    <w:p>
+      <w:r>
+        <w:t xml:space="preserve">          {</w:t>
+      </w:r>
+      <w:proofErr w:type="gramStart"/>
+      <w:r>
+        <w:t>data.nextId</w:t>
+      </w:r>
+      <w:proofErr w:type="gramEnd"/>
+      <w:r>
+        <w:t xml:space="preserve"> ? (</w:t>
+      </w:r>
+    </w:p>
+    <w:p>
+      <w:r>
+        <w:t xml:space="preserve">            &lt;div </w:t>
+      </w:r>
+    </w:p>
+    <w:p>
+      <w:r>
+        <w:t xml:space="preserve">              onClick</w:t>
+      </w:r>
+      <w:proofErr w:type="gramStart"/>
+      <w:r>
+        <w:t>={</w:t>
+      </w:r>
+      <w:proofErr w:type="gramEnd"/>
+      <w:r>
+        <w:t xml:space="preserve">() =&gt; </w:t>
+      </w:r>
+      <w:proofErr w:type="gramStart"/>
+      <w:r>
+        <w:t>router.push</w:t>
+      </w:r>
+      <w:proofErr w:type="gramEnd"/>
+      <w:r>
+        <w:t>(`/read/${</w:t>
+      </w:r>
+      <w:proofErr w:type="gramStart"/>
+      <w:r>
+        <w:t>data.nextId</w:t>
+      </w:r>
+      <w:proofErr w:type="gramEnd"/>
+      <w:r>
+        <w:t>}`)}</w:t>
+      </w:r>
+    </w:p>
+    <w:p>
+      <w:r>
+        <w:t xml:space="preserve">              className="group cursor-pointer bg-slate-50 border border-slate-200 rounded-2xl p-10 flex flex-col items-center text-center </w:t>
+      </w:r>
+      <w:proofErr w:type="gramStart"/>
+      <w:r>
+        <w:t>hover:border</w:t>
+      </w:r>
+      <w:proofErr w:type="gramEnd"/>
+      <w:r>
+        <w:t>-orange-300 hover:bg-orange-50 transition-all shadow-sm"</w:t>
+      </w:r>
+    </w:p>
+    <w:p>
+      <w:r>
+        <w:t xml:space="preserve">            &gt;</w:t>
+      </w:r>
+    </w:p>
+    <w:p>
+      <w:r>
+        <w:t xml:space="preserve">              &lt;p className="text-slate-400 text-xs font-bold uppercase tracking-widest mb-3"&gt;Keep Reading&lt;/p&gt;</w:t>
+      </w:r>
+    </w:p>
+    <w:p>
+      <w:r>
+        <w:t xml:space="preserve">              &lt;h3 className="text-2xl font-serif font-bold text-slate-800 mb-8"&gt;Continue to the next part&lt;/h3&gt;</w:t>
+      </w:r>
+    </w:p>
+    <w:p>
+      <w:r>
+        <w:t xml:space="preserve">              &lt;Button className="rounded-full bg-orange-600 hover:bg-orange-700 px-12 h-12 text-lg font-bold shadow-lg shadow-orange-200"&gt;</w:t>
+      </w:r>
+    </w:p>
+    <w:p>
+      <w:r>
+        <w:t xml:space="preserve">                Read Next &lt;ChevronRight className="ml-2 h-5 w-5" /&gt;</w:t>
+      </w:r>
+    </w:p>
+    <w:p>
+      <w:r>
+        <w:t xml:space="preserve">              &lt;/Button&gt;</w:t>
+      </w:r>
+    </w:p>
+    <w:p>
+      <w:r>
+        <w:t xml:space="preserve">            &lt;/div&gt;</w:t>
+      </w:r>
+    </w:p>
+    <w:p>
+      <w:r>
+        <w:t xml:space="preserve">          ) : (</w:t>
+      </w:r>
+    </w:p>
+    <w:p>
+      <w:r>
+        <w:t xml:space="preserve">            &lt;div className="text-center py-10"&gt;</w:t>
+      </w:r>
+    </w:p>
+    <w:p>
+      <w:r>
+        <w:t xml:space="preserve">              &lt;p className="text-slate-400 font-serif italic"&gt;You've reached the end of this </w:t>
+      </w:r>
+      <w:proofErr w:type="gramStart"/>
+      <w:r>
+        <w:t>story.&lt;</w:t>
+      </w:r>
+      <w:proofErr w:type="gramEnd"/>
+      <w:r>
+        <w:t>/p&gt;</w:t>
+      </w:r>
+    </w:p>
+    <w:p>
+      <w:r>
+        <w:lastRenderedPageBreak/>
+        <w:t xml:space="preserve">              &lt;Button variant="link" onClick</w:t>
+      </w:r>
+      <w:proofErr w:type="gramStart"/>
+      <w:r>
+        <w:t>={</w:t>
+      </w:r>
+      <w:proofErr w:type="gramEnd"/>
+      <w:r>
+        <w:t xml:space="preserve">() =&gt; </w:t>
+      </w:r>
+      <w:proofErr w:type="gramStart"/>
+      <w:r>
+        <w:t>router.push</w:t>
+      </w:r>
+      <w:proofErr w:type="gramEnd"/>
+      <w:r>
+        <w:t>('/')} className="mt-4 text-orange-600 font-bold"&gt;Discover more on Kathasara&lt;/Button&gt;</w:t>
+      </w:r>
+    </w:p>
+    <w:p>
+      <w:r>
+        <w:t xml:space="preserve">            &lt;/div&gt;</w:t>
+      </w:r>
+    </w:p>
+    <w:p>
+      <w:r>
+        <w:t xml:space="preserve">          )}</w:t>
+      </w:r>
+    </w:p>
+    <w:p>
+      <w:r>
+        <w:t xml:space="preserve">        &lt;/div&gt;</w:t>
+      </w:r>
+    </w:p>
+    <w:p>
+      <w:r>
+        <w:t xml:space="preserve">      &lt;/main&gt;</w:t>
+      </w:r>
+    </w:p>
+    <w:p/>
+    <w:p>
+      <w:r>
+        <w:t xml:space="preserve">      &lt;footer className="max-w-2xl mx-auto pb-20 flex justify-between text-[10px] font-bold text-slate-300 tracking-[0.2em] uppercase"&gt;</w:t>
+      </w:r>
+    </w:p>
+    <w:p>
+      <w:r>
+        <w:t xml:space="preserve">        &lt;span&gt;Kathasara Reader&lt;/span&gt;</w:t>
+      </w:r>
+    </w:p>
+    <w:p>
+      <w:r>
+        <w:t xml:space="preserve">        &lt;span&gt;Paper Mode&lt;/span&gt;</w:t>
+      </w:r>
+    </w:p>
+    <w:p>
+      <w:r>
+        <w:t xml:space="preserve">      &lt;/footer&gt;</w:t>
+      </w:r>
+    </w:p>
+    <w:p>
+      <w:r>
+        <w:t xml:space="preserve">    &lt;/div&gt;</w:t>
+      </w:r>
+    </w:p>
+    <w:p>
+      <w:r>
+        <w:t xml:space="preserve">  );</w:t>
+      </w:r>
+    </w:p>
+    <w:p>
+      <w:r>
+        <w:t>}</w:t>
+      </w:r>
+    </w:p>
+    <w:p>
+      <w:r>
+        <w:pict w14:anchorId="2284F38A">
+          <v:rect id="_x0000_i1082" style="width:0;height:1.5pt" o:hralign="center" o:hrstd="t" o:hr="t" fillcolor="#a0a0a0" stroked="f"/>
+        </w:pict>
+      </w:r>
+    </w:p>
+    <w:p>
+      <w:pPr>
+        <w:rPr>
+          <w:b/>
+          <w:bCs/>
+        </w:rPr>
+      </w:pPr>
+      <w:r>
+        <w:rPr>
+          <w:b/>
+          <w:bCs/>
+        </w:rPr>
+        <w:t>Why this is the "Kathasara" Experience:</w:t>
+      </w:r>
+    </w:p>
+    <w:p>
+      <w:pPr>
+        <w:numPr>
+          <w:ilvl w:val="0"/>
+          <w:numId w:val="42"/>
+        </w:numPr>
+      </w:pPr>
+      <w:r>
+        <w:rPr>
+          <w:b/>
+          <w:bCs/>
+        </w:rPr>
+        <w:t>Branded Elements:</w:t>
+      </w:r>
+      <w:r>
+        <w:t xml:space="preserve"> The app name is integrated into the Series header and the Reader footer.</w:t>
+      </w:r>
+    </w:p>
+    <w:p>
+      <w:pPr>
+        <w:numPr>
+          <w:ilvl w:val="0"/>
+          <w:numId w:val="42"/>
+        </w:numPr>
+      </w:pPr>
+      <w:r>
+        <w:rPr>
+          <w:b/>
+          <w:bCs/>
+        </w:rPr>
+        <w:t>Immersive Logic:</w:t>
+      </w:r>
+      <w:r>
+        <w:t xml:space="preserve"> By using a specific font size controller and a warm background, it mimics the reading comfort of high-end literary apps.</w:t>
+      </w:r>
+    </w:p>
+    <w:p>
+      <w:pPr>
+        <w:numPr>
+          <w:ilvl w:val="0"/>
+          <w:numId w:val="42"/>
+        </w:numPr>
+      </w:pPr>
+      <w:r>
+        <w:rPr>
+          <w:b/>
+          <w:bCs/>
+        </w:rPr>
+        <w:t>Smooth Flow:</w:t>
+      </w:r>
+      <w:r>
+        <w:t xml:space="preserve"> The "Up Next" card eliminates friction, keeping readers engaged in the story.</w:t>
       </w:r>
     </w:p>
     <w:p/>
@@ -19312,6 +21083,119 @@
     </w:lvl>
   </w:abstractNum>
   <w:abstractNum w:abstractNumId="26" w15:restartNumberingAfterBreak="0">
+    <w:nsid w:val="41744CC2"/>
+    <w:multiLevelType w:val="multilevel"/>
+    <w:tmpl w:val="05E6B022"/>
+    <w:lvl w:ilvl="0">
+      <w:start w:val="1"/>
+      <w:numFmt w:val="decimal"/>
+      <w:lvlText w:val="%1."/>
+      <w:lvlJc w:val="left"/>
+      <w:pPr>
+        <w:tabs>
+          <w:tab w:val="num" w:pos="720"/>
+        </w:tabs>
+        <w:ind w:left="720" w:hanging="360"/>
+      </w:pPr>
+    </w:lvl>
+    <w:lvl w:ilvl="1" w:tentative="1">
+      <w:start w:val="1"/>
+      <w:numFmt w:val="decimal"/>
+      <w:lvlText w:val="%2."/>
+      <w:lvlJc w:val="left"/>
+      <w:pPr>
+        <w:tabs>
+          <w:tab w:val="num" w:pos="1440"/>
+        </w:tabs>
+        <w:ind w:left="1440" w:hanging="360"/>
+      </w:pPr>
+    </w:lvl>
+    <w:lvl w:ilvl="2" w:tentative="1">
+      <w:start w:val="1"/>
+      <w:numFmt w:val="decimal"/>
+      <w:lvlText w:val="%3."/>
+      <w:lvlJc w:val="left"/>
+      <w:pPr>
+        <w:tabs>
+          <w:tab w:val="num" w:pos="2160"/>
+        </w:tabs>
+        <w:ind w:left="2160" w:hanging="360"/>
+      </w:pPr>
+    </w:lvl>
+    <w:lvl w:ilvl="3" w:tentative="1">
+      <w:start w:val="1"/>
+      <w:numFmt w:val="decimal"/>
+      <w:lvlText w:val="%4."/>
+      <w:lvlJc w:val="left"/>
+      <w:pPr>
+        <w:tabs>
+          <w:tab w:val="num" w:pos="2880"/>
+        </w:tabs>
+        <w:ind w:left="2880" w:hanging="360"/>
+      </w:pPr>
+    </w:lvl>
+    <w:lvl w:ilvl="4" w:tentative="1">
+      <w:start w:val="1"/>
+      <w:numFmt w:val="decimal"/>
+      <w:lvlText w:val="%5."/>
+      <w:lvlJc w:val="left"/>
+      <w:pPr>
+        <w:tabs>
+          <w:tab w:val="num" w:pos="3600"/>
+        </w:tabs>
+        <w:ind w:left="3600" w:hanging="360"/>
+      </w:pPr>
+    </w:lvl>
+    <w:lvl w:ilvl="5" w:tentative="1">
+      <w:start w:val="1"/>
+      <w:numFmt w:val="decimal"/>
+      <w:lvlText w:val="%6."/>
+      <w:lvlJc w:val="left"/>
+      <w:pPr>
+        <w:tabs>
+          <w:tab w:val="num" w:pos="4320"/>
+        </w:tabs>
+        <w:ind w:left="4320" w:hanging="360"/>
+      </w:pPr>
+    </w:lvl>
+    <w:lvl w:ilvl="6" w:tentative="1">
+      <w:start w:val="1"/>
+      <w:numFmt w:val="decimal"/>
+      <w:lvlText w:val="%7."/>
+      <w:lvlJc w:val="left"/>
+      <w:pPr>
+        <w:tabs>
+          <w:tab w:val="num" w:pos="5040"/>
+        </w:tabs>
+        <w:ind w:left="5040" w:hanging="360"/>
+      </w:pPr>
+    </w:lvl>
+    <w:lvl w:ilvl="7" w:tentative="1">
+      <w:start w:val="1"/>
+      <w:numFmt w:val="decimal"/>
+      <w:lvlText w:val="%8."/>
+      <w:lvlJc w:val="left"/>
+      <w:pPr>
+        <w:tabs>
+          <w:tab w:val="num" w:pos="5760"/>
+        </w:tabs>
+        <w:ind w:left="5760" w:hanging="360"/>
+      </w:pPr>
+    </w:lvl>
+    <w:lvl w:ilvl="8" w:tentative="1">
+      <w:start w:val="1"/>
+      <w:numFmt w:val="decimal"/>
+      <w:lvlText w:val="%9."/>
+      <w:lvlJc w:val="left"/>
+      <w:pPr>
+        <w:tabs>
+          <w:tab w:val="num" w:pos="6480"/>
+        </w:tabs>
+        <w:ind w:left="6480" w:hanging="360"/>
+      </w:pPr>
+    </w:lvl>
+  </w:abstractNum>
+  <w:abstractNum w:abstractNumId="27" w15:restartNumberingAfterBreak="0">
     <w:nsid w:val="4276621C"/>
     <w:multiLevelType w:val="multilevel"/>
     <w:tmpl w:val="35709280"/>
@@ -19460,7 +21344,156 @@
       </w:rPr>
     </w:lvl>
   </w:abstractNum>
-  <w:abstractNum w:abstractNumId="27" w15:restartNumberingAfterBreak="0">
+  <w:abstractNum w:abstractNumId="28" w15:restartNumberingAfterBreak="0">
+    <w:nsid w:val="4420452B"/>
+    <w:multiLevelType w:val="multilevel"/>
+    <w:tmpl w:val="74F0B62E"/>
+    <w:lvl w:ilvl="0">
+      <w:start w:val="1"/>
+      <w:numFmt w:val="bullet"/>
+      <w:lvlText w:val=""/>
+      <w:lvlJc w:val="left"/>
+      <w:pPr>
+        <w:tabs>
+          <w:tab w:val="num" w:pos="720"/>
+        </w:tabs>
+        <w:ind w:left="720" w:hanging="360"/>
+      </w:pPr>
+      <w:rPr>
+        <w:rFonts w:ascii="Symbol" w:hAnsi="Symbol" w:hint="default"/>
+        <w:sz w:val="20"/>
+      </w:rPr>
+    </w:lvl>
+    <w:lvl w:ilvl="1" w:tentative="1">
+      <w:start w:val="1"/>
+      <w:numFmt w:val="bullet"/>
+      <w:lvlText w:val="o"/>
+      <w:lvlJc w:val="left"/>
+      <w:pPr>
+        <w:tabs>
+          <w:tab w:val="num" w:pos="1440"/>
+        </w:tabs>
+        <w:ind w:left="1440" w:hanging="360"/>
+      </w:pPr>
+      <w:rPr>
+        <w:rFonts w:ascii="Courier New" w:hAnsi="Courier New" w:hint="default"/>
+        <w:sz w:val="20"/>
+      </w:rPr>
+    </w:lvl>
+    <w:lvl w:ilvl="2" w:tentative="1">
+      <w:start w:val="1"/>
+      <w:numFmt w:val="bullet"/>
+      <w:lvlText w:val=""/>
+      <w:lvlJc w:val="left"/>
+      <w:pPr>
+        <w:tabs>
+          <w:tab w:val="num" w:pos="2160"/>
+        </w:tabs>
+        <w:ind w:left="2160" w:hanging="360"/>
+      </w:pPr>
+      <w:rPr>
+        <w:rFonts w:ascii="Wingdings" w:hAnsi="Wingdings" w:hint="default"/>
+        <w:sz w:val="20"/>
+      </w:rPr>
+    </w:lvl>
+    <w:lvl w:ilvl="3" w:tentative="1">
+      <w:start w:val="1"/>
+      <w:numFmt w:val="bullet"/>
+      <w:lvlText w:val=""/>
+      <w:lvlJc w:val="left"/>
+      <w:pPr>
+        <w:tabs>
+          <w:tab w:val="num" w:pos="2880"/>
+        </w:tabs>
+        <w:ind w:left="2880" w:hanging="360"/>
+      </w:pPr>
+      <w:rPr>
+        <w:rFonts w:ascii="Wingdings" w:hAnsi="Wingdings" w:hint="default"/>
+        <w:sz w:val="20"/>
+      </w:rPr>
+    </w:lvl>
+    <w:lvl w:ilvl="4" w:tentative="1">
+      <w:start w:val="1"/>
+      <w:numFmt w:val="bullet"/>
+      <w:lvlText w:val=""/>
+      <w:lvlJc w:val="left"/>
+      <w:pPr>
+        <w:tabs>
+          <w:tab w:val="num" w:pos="3600"/>
+        </w:tabs>
+        <w:ind w:left="3600" w:hanging="360"/>
+      </w:pPr>
+      <w:rPr>
+        <w:rFonts w:ascii="Wingdings" w:hAnsi="Wingdings" w:hint="default"/>
+        <w:sz w:val="20"/>
+      </w:rPr>
+    </w:lvl>
+    <w:lvl w:ilvl="5" w:tentative="1">
+      <w:start w:val="1"/>
+      <w:numFmt w:val="bullet"/>
+      <w:lvlText w:val=""/>
+      <w:lvlJc w:val="left"/>
+      <w:pPr>
+        <w:tabs>
+          <w:tab w:val="num" w:pos="4320"/>
+        </w:tabs>
+        <w:ind w:left="4320" w:hanging="360"/>
+      </w:pPr>
+      <w:rPr>
+        <w:rFonts w:ascii="Wingdings" w:hAnsi="Wingdings" w:hint="default"/>
+        <w:sz w:val="20"/>
+      </w:rPr>
+    </w:lvl>
+    <w:lvl w:ilvl="6" w:tentative="1">
+      <w:start w:val="1"/>
+      <w:numFmt w:val="bullet"/>
+      <w:lvlText w:val=""/>
+      <w:lvlJc w:val="left"/>
+      <w:pPr>
+        <w:tabs>
+          <w:tab w:val="num" w:pos="5040"/>
+        </w:tabs>
+        <w:ind w:left="5040" w:hanging="360"/>
+      </w:pPr>
+      <w:rPr>
+        <w:rFonts w:ascii="Wingdings" w:hAnsi="Wingdings" w:hint="default"/>
+        <w:sz w:val="20"/>
+      </w:rPr>
+    </w:lvl>
+    <w:lvl w:ilvl="7" w:tentative="1">
+      <w:start w:val="1"/>
+      <w:numFmt w:val="bullet"/>
+      <w:lvlText w:val=""/>
+      <w:lvlJc w:val="left"/>
+      <w:pPr>
+        <w:tabs>
+          <w:tab w:val="num" w:pos="5760"/>
+        </w:tabs>
+        <w:ind w:left="5760" w:hanging="360"/>
+      </w:pPr>
+      <w:rPr>
+        <w:rFonts w:ascii="Wingdings" w:hAnsi="Wingdings" w:hint="default"/>
+        <w:sz w:val="20"/>
+      </w:rPr>
+    </w:lvl>
+    <w:lvl w:ilvl="8" w:tentative="1">
+      <w:start w:val="1"/>
+      <w:numFmt w:val="bullet"/>
+      <w:lvlText w:val=""/>
+      <w:lvlJc w:val="left"/>
+      <w:pPr>
+        <w:tabs>
+          <w:tab w:val="num" w:pos="6480"/>
+        </w:tabs>
+        <w:ind w:left="6480" w:hanging="360"/>
+      </w:pPr>
+      <w:rPr>
+        <w:rFonts w:ascii="Wingdings" w:hAnsi="Wingdings" w:hint="default"/>
+        <w:sz w:val="20"/>
+      </w:rPr>
+    </w:lvl>
+  </w:abstractNum>
+  <w:abstractNum w:abstractNumId="29" w15:restartNumberingAfterBreak="0">
     <w:nsid w:val="452D0D7D"/>
     <w:multiLevelType w:val="multilevel"/>
     <w:tmpl w:val="4C8AE150"/>
@@ -19577,7 +21610,7 @@
       </w:pPr>
     </w:lvl>
   </w:abstractNum>
-  <w:abstractNum w:abstractNumId="28" w15:restartNumberingAfterBreak="0">
+  <w:abstractNum w:abstractNumId="30" w15:restartNumberingAfterBreak="0">
     <w:nsid w:val="49B6113A"/>
     <w:multiLevelType w:val="multilevel"/>
     <w:tmpl w:val="38CC5A12"/>
@@ -19726,7 +21759,7 @@
       </w:rPr>
     </w:lvl>
   </w:abstractNum>
-  <w:abstractNum w:abstractNumId="29" w15:restartNumberingAfterBreak="0">
+  <w:abstractNum w:abstractNumId="31" w15:restartNumberingAfterBreak="0">
     <w:nsid w:val="4FE66744"/>
     <w:multiLevelType w:val="multilevel"/>
     <w:tmpl w:val="D5BC05E0"/>
@@ -19875,7 +21908,7 @@
       </w:rPr>
     </w:lvl>
   </w:abstractNum>
-  <w:abstractNum w:abstractNumId="30" w15:restartNumberingAfterBreak="0">
+  <w:abstractNum w:abstractNumId="32" w15:restartNumberingAfterBreak="0">
     <w:nsid w:val="5B2C6A16"/>
     <w:multiLevelType w:val="multilevel"/>
     <w:tmpl w:val="518E104E"/>
@@ -19988,7 +22021,7 @@
       </w:pPr>
     </w:lvl>
   </w:abstractNum>
-  <w:abstractNum w:abstractNumId="31" w15:restartNumberingAfterBreak="0">
+  <w:abstractNum w:abstractNumId="33" w15:restartNumberingAfterBreak="0">
     <w:nsid w:val="5D221D28"/>
     <w:multiLevelType w:val="multilevel"/>
     <w:tmpl w:val="90BE3DCC"/>
@@ -20105,7 +22138,7 @@
       </w:pPr>
     </w:lvl>
   </w:abstractNum>
-  <w:abstractNum w:abstractNumId="32" w15:restartNumberingAfterBreak="0">
+  <w:abstractNum w:abstractNumId="34" w15:restartNumberingAfterBreak="0">
     <w:nsid w:val="5DA53E96"/>
     <w:multiLevelType w:val="multilevel"/>
     <w:tmpl w:val="7D104E76"/>
@@ -20254,7 +22287,7 @@
       </w:rPr>
     </w:lvl>
   </w:abstractNum>
-  <w:abstractNum w:abstractNumId="33" w15:restartNumberingAfterBreak="0">
+  <w:abstractNum w:abstractNumId="35" w15:restartNumberingAfterBreak="0">
     <w:nsid w:val="5DBA7679"/>
     <w:multiLevelType w:val="multilevel"/>
     <w:tmpl w:val="9BD6DEF8"/>
@@ -20371,7 +22404,7 @@
       </w:pPr>
     </w:lvl>
   </w:abstractNum>
-  <w:abstractNum w:abstractNumId="34" w15:restartNumberingAfterBreak="0">
+  <w:abstractNum w:abstractNumId="36" w15:restartNumberingAfterBreak="0">
     <w:nsid w:val="6591444F"/>
     <w:multiLevelType w:val="multilevel"/>
     <w:tmpl w:val="98242F0E"/>
@@ -20520,7 +22553,7 @@
       </w:rPr>
     </w:lvl>
   </w:abstractNum>
-  <w:abstractNum w:abstractNumId="35" w15:restartNumberingAfterBreak="0">
+  <w:abstractNum w:abstractNumId="37" w15:restartNumberingAfterBreak="0">
     <w:nsid w:val="6C5D0874"/>
     <w:multiLevelType w:val="multilevel"/>
     <w:tmpl w:val="1A2670E0"/>
@@ -20633,7 +22666,7 @@
       </w:pPr>
     </w:lvl>
   </w:abstractNum>
-  <w:abstractNum w:abstractNumId="36" w15:restartNumberingAfterBreak="0">
+  <w:abstractNum w:abstractNumId="38" w15:restartNumberingAfterBreak="0">
     <w:nsid w:val="7042625B"/>
     <w:multiLevelType w:val="multilevel"/>
     <w:tmpl w:val="F3CED01A"/>
@@ -20746,7 +22779,7 @@
       </w:pPr>
     </w:lvl>
   </w:abstractNum>
-  <w:abstractNum w:abstractNumId="37" w15:restartNumberingAfterBreak="0">
+  <w:abstractNum w:abstractNumId="39" w15:restartNumberingAfterBreak="0">
     <w:nsid w:val="717C6F3A"/>
     <w:multiLevelType w:val="multilevel"/>
     <w:tmpl w:val="AB40363A"/>
@@ -20859,7 +22892,7 @@
       </w:pPr>
     </w:lvl>
   </w:abstractNum>
-  <w:abstractNum w:abstractNumId="38" w15:restartNumberingAfterBreak="0">
+  <w:abstractNum w:abstractNumId="40" w15:restartNumberingAfterBreak="0">
     <w:nsid w:val="7581390C"/>
     <w:multiLevelType w:val="multilevel"/>
     <w:tmpl w:val="73702AAA"/>
@@ -21008,7 +23041,7 @@
       </w:rPr>
     </w:lvl>
   </w:abstractNum>
-  <w:abstractNum w:abstractNumId="39" w15:restartNumberingAfterBreak="0">
+  <w:abstractNum w:abstractNumId="41" w15:restartNumberingAfterBreak="0">
     <w:nsid w:val="7C9A6EAB"/>
     <w:multiLevelType w:val="multilevel"/>
     <w:tmpl w:val="EFD8B184"/>
@@ -21161,7 +23194,7 @@
     <w:abstractNumId w:val="7"/>
   </w:num>
   <w:num w:numId="2" w16cid:durableId="493254768">
-    <w:abstractNumId w:val="38"/>
+    <w:abstractNumId w:val="40"/>
   </w:num>
   <w:num w:numId="3" w16cid:durableId="2056734479">
     <w:abstractNumId w:val="23"/>
@@ -21173,13 +23206,13 @@
     <w:abstractNumId w:val="25"/>
   </w:num>
   <w:num w:numId="6" w16cid:durableId="1301616652">
-    <w:abstractNumId w:val="26"/>
+    <w:abstractNumId w:val="27"/>
   </w:num>
   <w:num w:numId="7" w16cid:durableId="1022243287">
     <w:abstractNumId w:val="22"/>
   </w:num>
   <w:num w:numId="8" w16cid:durableId="1754544838">
-    <w:abstractNumId w:val="29"/>
+    <w:abstractNumId w:val="31"/>
   </w:num>
   <w:num w:numId="9" w16cid:durableId="1020201514">
     <w:abstractNumId w:val="2"/>
@@ -21194,13 +23227,13 @@
     <w:abstractNumId w:val="11"/>
   </w:num>
   <w:num w:numId="13" w16cid:durableId="16932680">
-    <w:abstractNumId w:val="28"/>
+    <w:abstractNumId w:val="30"/>
   </w:num>
   <w:num w:numId="14" w16cid:durableId="898857500">
     <w:abstractNumId w:val="9"/>
   </w:num>
   <w:num w:numId="15" w16cid:durableId="2027321358">
-    <w:abstractNumId w:val="36"/>
+    <w:abstractNumId w:val="38"/>
   </w:num>
   <w:num w:numId="16" w16cid:durableId="1257637699">
     <w:abstractNumId w:val="4"/>
@@ -21209,7 +23242,7 @@
     <w:abstractNumId w:val="21"/>
   </w:num>
   <w:num w:numId="18" w16cid:durableId="1603224478">
-    <w:abstractNumId w:val="35"/>
+    <w:abstractNumId w:val="37"/>
   </w:num>
   <w:num w:numId="19" w16cid:durableId="1284069146">
     <w:abstractNumId w:val="18"/>
@@ -21218,10 +23251,10 @@
     <w:abstractNumId w:val="8"/>
   </w:num>
   <w:num w:numId="21" w16cid:durableId="149054432">
-    <w:abstractNumId w:val="31"/>
+    <w:abstractNumId w:val="33"/>
   </w:num>
   <w:num w:numId="22" w16cid:durableId="1117793726">
-    <w:abstractNumId w:val="32"/>
+    <w:abstractNumId w:val="34"/>
   </w:num>
   <w:num w:numId="23" w16cid:durableId="310330840">
     <w:abstractNumId w:val="19"/>
@@ -21230,7 +23263,7 @@
     <w:abstractNumId w:val="13"/>
   </w:num>
   <w:num w:numId="25" w16cid:durableId="1005130557">
-    <w:abstractNumId w:val="34"/>
+    <w:abstractNumId w:val="36"/>
   </w:num>
   <w:num w:numId="26" w16cid:durableId="2068919619">
     <w:abstractNumId w:val="3"/>
@@ -21239,7 +23272,7 @@
     <w:abstractNumId w:val="0"/>
   </w:num>
   <w:num w:numId="28" w16cid:durableId="570119981">
-    <w:abstractNumId w:val="27"/>
+    <w:abstractNumId w:val="29"/>
   </w:num>
   <w:num w:numId="29" w16cid:durableId="2141612352">
     <w:abstractNumId w:val="14"/>
@@ -21248,13 +23281,13 @@
     <w:abstractNumId w:val="10"/>
   </w:num>
   <w:num w:numId="31" w16cid:durableId="2126923108">
-    <w:abstractNumId w:val="30"/>
+    <w:abstractNumId w:val="32"/>
   </w:num>
   <w:num w:numId="32" w16cid:durableId="1238400304">
-    <w:abstractNumId w:val="33"/>
+    <w:abstractNumId w:val="35"/>
   </w:num>
   <w:num w:numId="33" w16cid:durableId="1849827484">
-    <w:abstractNumId w:val="37"/>
+    <w:abstractNumId w:val="39"/>
   </w:num>
   <w:num w:numId="34" w16cid:durableId="342438862">
     <w:abstractNumId w:val="1"/>
@@ -21269,13 +23302,19 @@
     <w:abstractNumId w:val="6"/>
   </w:num>
   <w:num w:numId="38" w16cid:durableId="1416318121">
-    <w:abstractNumId w:val="39"/>
+    <w:abstractNumId w:val="41"/>
   </w:num>
   <w:num w:numId="39" w16cid:durableId="1912882615">
     <w:abstractNumId w:val="17"/>
   </w:num>
   <w:num w:numId="40" w16cid:durableId="1621035765">
     <w:abstractNumId w:val="16"/>
+  </w:num>
+  <w:num w:numId="41" w16cid:durableId="995108731">
+    <w:abstractNumId w:val="28"/>
+  </w:num>
+  <w:num w:numId="42" w16cid:durableId="1243760738">
+    <w:abstractNumId w:val="26"/>
   </w:num>
 </w:numbering>
 </file>

</xml_diff>